<commit_message>
Add ToggleFullscreen. Add block scheme in documentation. Fix render issue with character
</commit_message>
<xml_diff>
--- a/Documentation/Jiga.docx
+++ b/Documentation/Jiga.docx
@@ -1,6 +1,6 @@
 
 <file path=word/document.xml><?xml version="1.0" encoding="utf-8"?>
-<w:document xmlns:wpc="http://schemas.microsoft.com/office/word/2010/wordprocessingCanvas" xmlns:cx="http://schemas.microsoft.com/office/drawing/2014/chartex" xmlns:cx1="http://schemas.microsoft.com/office/drawing/2015/9/8/chartex" xmlns:cx2="http://schemas.microsoft.com/office/drawing/2015/10/21/chartex" xmlns:cx3="http://schemas.microsoft.com/office/drawing/2016/5/9/chartex" xmlns:cx4="http://schemas.microsoft.com/office/drawing/2016/5/10/chartex" xmlns:cx5="http://schemas.microsoft.com/office/drawing/2016/5/11/chartex" xmlns:cx6="http://schemas.microsoft.com/office/drawing/2016/5/12/chartex" xmlns:cx7="http://schemas.microsoft.com/office/drawing/2016/5/13/chartex" xmlns:cx8="http://schemas.microsoft.com/office/drawing/2016/5/14/chartex" xmlns:mc="http://schemas.openxmlformats.org/markup-compatibility/2006" xmlns:aink="http://schemas.microsoft.com/office/drawing/2016/ink" xmlns:am3d="http://schemas.microsoft.com/office/drawing/2017/model3d" xmlns:o="urn:schemas-microsoft-com:office:office" xmlns:oel="http://schemas.microsoft.com/office/2019/extlst" xmlns:r="http://schemas.openxmlformats.org/officeDocument/2006/relationships" xmlns:m="http://schemas.openxmlformats.org/officeDocument/2006/math" xmlns:v="urn:schemas-microsoft-com:vml" xmlns:wp14="http://schemas.microsoft.com/office/word/2010/wordprocessingDrawing" xmlns:wp="http://schemas.openxmlformats.org/drawingml/2006/wordprocessingDrawing" xmlns:w10="urn:schemas-microsoft-com:office:word" xmlns:w="http://schemas.openxmlformats.org/wordprocessingml/2006/main" xmlns:w14="http://schemas.microsoft.com/office/word/2010/wordml" xmlns:w15="http://schemas.microsoft.com/office/word/2012/wordml" xmlns:w16cex="http://schemas.microsoft.com/office/word/2018/wordml/cex" xmlns:w16cid="http://schemas.microsoft.com/office/word/2016/wordml/cid" xmlns:w16="http://schemas.microsoft.com/office/word/2018/wordml" xmlns:w16sdtdh="http://schemas.microsoft.com/office/word/2020/wordml/sdtdatahash" xmlns:w16se="http://schemas.microsoft.com/office/word/2015/wordml/symex" xmlns:wpg="http://schemas.microsoft.com/office/word/2010/wordprocessingGroup" xmlns:wpi="http://schemas.microsoft.com/office/word/2010/wordprocessingInk" xmlns:wne="http://schemas.microsoft.com/office/word/2006/wordml" xmlns:wps="http://schemas.microsoft.com/office/word/2010/wordprocessingShape" mc:Ignorable="w14 w15 w16se w16cid w16 w16cex w16sdtdh wp14">
+<w:document xmlns:wpc="http://schemas.microsoft.com/office/word/2010/wordprocessingCanvas" xmlns:cx="http://schemas.microsoft.com/office/drawing/2014/chartex" xmlns:cx1="http://schemas.microsoft.com/office/drawing/2015/9/8/chartex" xmlns:cx2="http://schemas.microsoft.com/office/drawing/2015/10/21/chartex" xmlns:cx3="http://schemas.microsoft.com/office/drawing/2016/5/9/chartex" xmlns:cx4="http://schemas.microsoft.com/office/drawing/2016/5/10/chartex" xmlns:cx5="http://schemas.microsoft.com/office/drawing/2016/5/11/chartex" xmlns:cx6="http://schemas.microsoft.com/office/drawing/2016/5/12/chartex" xmlns:cx7="http://schemas.microsoft.com/office/drawing/2016/5/13/chartex" xmlns:cx8="http://schemas.microsoft.com/office/drawing/2016/5/14/chartex" xmlns:mc="http://schemas.openxmlformats.org/markup-compatibility/2006" xmlns:aink="http://schemas.microsoft.com/office/drawing/2016/ink" xmlns:am3d="http://schemas.microsoft.com/office/drawing/2017/model3d" xmlns:o="urn:schemas-microsoft-com:office:office" xmlns:r="http://schemas.openxmlformats.org/officeDocument/2006/relationships" xmlns:m="http://schemas.openxmlformats.org/officeDocument/2006/math" xmlns:v="urn:schemas-microsoft-com:vml" xmlns:wp14="http://schemas.microsoft.com/office/word/2010/wordprocessingDrawing" xmlns:wp="http://schemas.openxmlformats.org/drawingml/2006/wordprocessingDrawing" xmlns:w10="urn:schemas-microsoft-com:office:word" xmlns:w="http://schemas.openxmlformats.org/wordprocessingml/2006/main" xmlns:w14="http://schemas.microsoft.com/office/word/2010/wordml" xmlns:w15="http://schemas.microsoft.com/office/word/2012/wordml" xmlns:w16cid="http://schemas.microsoft.com/office/word/2016/wordml/cid" xmlns:w16se="http://schemas.microsoft.com/office/word/2015/wordml/symex" xmlns:wpg="http://schemas.microsoft.com/office/word/2010/wordprocessingGroup" xmlns:wpi="http://schemas.microsoft.com/office/word/2010/wordprocessingInk" xmlns:wne="http://schemas.microsoft.com/office/word/2006/wordml" xmlns:wps="http://schemas.microsoft.com/office/word/2010/wordprocessingShape" mc:Ignorable="w14 w15 w16se w16cid wp14">
   <w:body>
     <w:sdt>
       <w:sdtPr>
@@ -10,6 +10,7 @@
           <w:docPartUnique/>
         </w:docPartObj>
       </w:sdtPr>
+      <w:sdtEndPr/>
       <w:sdtContent>
         <w:p>
           <w:r>
@@ -96,7 +97,7 @@
                   </wp:anchor>
                 </w:drawing>
               </mc:Choice>
-              <mc:Fallback>
+              <mc:Fallback xmlns:w16sdtdh="http://schemas.microsoft.com/office/word/2020/wordml/sdtdatahash" xmlns:w16="http://schemas.microsoft.com/office/word/2018/wordml" xmlns:w16cex="http://schemas.microsoft.com/office/word/2018/wordml/cex" xmlns:oel="http://schemas.microsoft.com/office/2019/extlst">
                 <w:pict>
                   <v:rect w14:anchorId="650BD059" id="Rectangle 1" o:spid="_x0000_s1026" style="position:absolute;margin-left:234.4pt;margin-top:-70.85pt;width:4.3pt;height:650.25pt;z-index:251696128;visibility:visible;mso-wrap-style:square;mso-width-percent:0;mso-height-percent:0;mso-wrap-distance-left:9pt;mso-wrap-distance-top:0;mso-wrap-distance-right:9pt;mso-wrap-distance-bottom:0;mso-position-horizontal:absolute;mso-position-horizontal-relative:text;mso-position-vertical:absolute;mso-position-vertical-relative:text;mso-width-percent:0;mso-height-percent:0;mso-width-relative:margin;mso-height-relative:margin;v-text-anchor:middle" o:gfxdata="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" fillcolor="#404040 [2429]" strokecolor="gray [1629]" strokeweight="1pt"/>
                 </w:pict>
@@ -174,8 +175,8 @@
                                   <w:tblLook w:val="04A0" w:firstRow="1" w:lastRow="0" w:firstColumn="1" w:lastColumn="0" w:noHBand="0" w:noVBand="1"/>
                                 </w:tblPr>
                                 <w:tblGrid>
-                                  <w:gridCol w:w="5359"/>
-                                  <w:gridCol w:w="4190"/>
+                                  <w:gridCol w:w="5753"/>
+                                  <w:gridCol w:w="5730"/>
                                 </w:tblGrid>
                                 <w:tr>
                                   <w:trPr>
@@ -558,7 +559,7 @@
                     <v:stroke joinstyle="miter"/>
                     <v:path gradientshapeok="t" o:connecttype="rect"/>
                   </v:shapetype>
-                  <v:shape id="Текстово поле 138" o:spid="_x0000_s1026" type="#_x0000_t202" style="position:absolute;margin-left:0;margin-top:0;width:134.85pt;height:302.4pt;z-index:251659264;visibility:visible;mso-wrap-style:square;mso-width-percent:941;mso-height-percent:773;mso-wrap-distance-left:9pt;mso-wrap-distance-top:0;mso-wrap-distance-right:9pt;mso-wrap-distance-bottom:0;mso-position-horizontal:center;mso-position-horizontal-relative:page;mso-position-vertical:center;mso-position-vertical-relative:page;mso-width-percent:941;mso-height-percent:773;mso-width-relative:page;mso-height-relative:page;v-text-anchor:middle" o:gfxdata="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" fillcolor="white [3201]" stroked="f" strokeweight=".5pt">
+                  <v:shape id="Текстово поле 138" o:spid="_x0000_s1026" type="#_x0000_t202" style="position:absolute;margin-left:0;margin-top:0;width:134.85pt;height:302.4pt;z-index:251659264;visibility:visible;mso-wrap-style:square;mso-width-percent:941;mso-height-percent:773;mso-wrap-distance-left:9pt;mso-wrap-distance-top:0;mso-wrap-distance-right:9pt;mso-wrap-distance-bottom:0;mso-position-horizontal:center;mso-position-horizontal-relative:page;mso-position-vertical:center;mso-position-vertical-relative:page;mso-width-percent:941;mso-height-percent:773;mso-width-relative:page;mso-height-relative:page;v-text-anchor:middle" o:gfxdata="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" fillcolor="white [3201]" stroked="f" strokeweight=".5pt">
                     <v:textbox inset="0,0,0,0">
                       <w:txbxContent>
                         <w:tbl>
@@ -576,8 +577,8 @@
                             <w:tblLook w:val="04A0" w:firstRow="1" w:lastRow="0" w:firstColumn="1" w:lastColumn="0" w:noHBand="0" w:noVBand="1"/>
                           </w:tblPr>
                           <w:tblGrid>
-                            <w:gridCol w:w="5359"/>
-                            <w:gridCol w:w="4190"/>
+                            <w:gridCol w:w="5753"/>
+                            <w:gridCol w:w="5730"/>
                           </w:tblGrid>
                           <w:tr>
                             <w:trPr>
@@ -2346,6 +2347,55 @@
       </w:r>
       <w:bookmarkEnd w:id="4"/>
     </w:p>
+    <w:p>
+      <w:pPr>
+        <w:pStyle w:val="ListParagraph"/>
+        <w:rPr>
+          <w:rFonts w:ascii="OCR A Extended" w:hAnsi="OCR A Extended" w:cs="Arial"/>
+          <w:color w:val="2F5496" w:themeColor="accent5" w:themeShade="BF"/>
+          <w:sz w:val="56"/>
+          <w:szCs w:val="48"/>
+        </w:rPr>
+      </w:pPr>
+      <w:bookmarkStart w:id="5" w:name="_GoBack"/>
+      <w:bookmarkEnd w:id="5"/>
+      <w:r>
+        <w:rPr>
+          <w:rFonts w:ascii="OCR A Extended" w:hAnsi="OCR A Extended" w:cs="Arial"/>
+          <w:noProof/>
+          <w:color w:val="2F5496" w:themeColor="accent5" w:themeShade="BF"/>
+          <w:sz w:val="56"/>
+          <w:szCs w:val="48"/>
+        </w:rPr>
+        <w:drawing>
+          <wp:anchor distT="0" distB="0" distL="114300" distR="114300" simplePos="0" relativeHeight="251697152" behindDoc="0" locked="0" layoutInCell="1" allowOverlap="1" wp14:anchorId="287F7490" wp14:editId="3D73DE74">
+            <wp:simplePos x="0" y="0"/>
+            <wp:positionH relativeFrom="margin">
+              <wp:align>center</wp:align>
+            </wp:positionH>
+            <wp:positionV relativeFrom="margin">
+              <wp:posOffset>852805</wp:posOffset>
+            </wp:positionV>
+            <wp:extent cx="6530340" cy="4114800"/>
+            <wp:effectExtent l="0" t="0" r="0" b="800100"/>
+            <wp:wrapSquare wrapText="bothSides"/>
+            <wp:docPr id="1" name="Diagram 1"/>
+            <wp:cNvGraphicFramePr/>
+            <a:graphic xmlns:a="http://schemas.openxmlformats.org/drawingml/2006/main">
+              <a:graphicData uri="http://schemas.openxmlformats.org/drawingml/2006/diagram">
+                <dgm:relIds xmlns:dgm="http://schemas.openxmlformats.org/drawingml/2006/diagram" xmlns:r="http://schemas.openxmlformats.org/officeDocument/2006/relationships" r:dm="rId11" r:lo="rId12" r:qs="rId13" r:cs="rId14"/>
+              </a:graphicData>
+            </a:graphic>
+            <wp14:sizeRelH relativeFrom="margin">
+              <wp14:pctWidth>0</wp14:pctWidth>
+            </wp14:sizeRelH>
+            <wp14:sizeRelV relativeFrom="margin">
+              <wp14:pctHeight>0</wp14:pctHeight>
+            </wp14:sizeRelV>
+          </wp:anchor>
+        </w:drawing>
+      </w:r>
+    </w:p>
     <w:sectPr>
       <w:pgSz w:w="12240" w:h="15840"/>
       <w:pgMar w:top="1417" w:right="1417" w:bottom="1417" w:left="1417" w:header="720" w:footer="720" w:gutter="0"/>
@@ -2359,7 +2409,7 @@
 </file>
 
 <file path=word/numbering.xml><?xml version="1.0" encoding="utf-8"?>
-<w:numbering xmlns:wpc="http://schemas.microsoft.com/office/word/2010/wordprocessingCanvas" xmlns:cx="http://schemas.microsoft.com/office/drawing/2014/chartex" xmlns:cx1="http://schemas.microsoft.com/office/drawing/2015/9/8/chartex" xmlns:cx2="http://schemas.microsoft.com/office/drawing/2015/10/21/chartex" xmlns:cx3="http://schemas.microsoft.com/office/drawing/2016/5/9/chartex" xmlns:cx4="http://schemas.microsoft.com/office/drawing/2016/5/10/chartex" xmlns:cx5="http://schemas.microsoft.com/office/drawing/2016/5/11/chartex" xmlns:cx6="http://schemas.microsoft.com/office/drawing/2016/5/12/chartex" xmlns:cx7="http://schemas.microsoft.com/office/drawing/2016/5/13/chartex" xmlns:cx8="http://schemas.microsoft.com/office/drawing/2016/5/14/chartex" xmlns:mc="http://schemas.openxmlformats.org/markup-compatibility/2006" xmlns:aink="http://schemas.microsoft.com/office/drawing/2016/ink" xmlns:am3d="http://schemas.microsoft.com/office/drawing/2017/model3d" xmlns:o="urn:schemas-microsoft-com:office:office" xmlns:oel="http://schemas.microsoft.com/office/2019/extlst" xmlns:r="http://schemas.openxmlformats.org/officeDocument/2006/relationships" xmlns:m="http://schemas.openxmlformats.org/officeDocument/2006/math" xmlns:v="urn:schemas-microsoft-com:vml" xmlns:wp14="http://schemas.microsoft.com/office/word/2010/wordprocessingDrawing" xmlns:wp="http://schemas.openxmlformats.org/drawingml/2006/wordprocessingDrawing" xmlns:w10="urn:schemas-microsoft-com:office:word" xmlns:w="http://schemas.openxmlformats.org/wordprocessingml/2006/main" xmlns:w14="http://schemas.microsoft.com/office/word/2010/wordml" xmlns:w15="http://schemas.microsoft.com/office/word/2012/wordml" xmlns:w16cex="http://schemas.microsoft.com/office/word/2018/wordml/cex" xmlns:w16cid="http://schemas.microsoft.com/office/word/2016/wordml/cid" xmlns:w16="http://schemas.microsoft.com/office/word/2018/wordml" xmlns:w16sdtdh="http://schemas.microsoft.com/office/word/2020/wordml/sdtdatahash" xmlns:w16se="http://schemas.microsoft.com/office/word/2015/wordml/symex" xmlns:wpg="http://schemas.microsoft.com/office/word/2010/wordprocessingGroup" xmlns:wpi="http://schemas.microsoft.com/office/word/2010/wordprocessingInk" xmlns:wne="http://schemas.microsoft.com/office/word/2006/wordml" xmlns:wps="http://schemas.microsoft.com/office/word/2010/wordprocessingShape" mc:Ignorable="w14 w15 w16se w16cid w16 w16cex w16sdtdh wp14">
+<w:numbering xmlns:wpc="http://schemas.microsoft.com/office/word/2010/wordprocessingCanvas" xmlns:cx="http://schemas.microsoft.com/office/drawing/2014/chartex" xmlns:cx1="http://schemas.microsoft.com/office/drawing/2015/9/8/chartex" xmlns:cx2="http://schemas.microsoft.com/office/drawing/2015/10/21/chartex" xmlns:cx3="http://schemas.microsoft.com/office/drawing/2016/5/9/chartex" xmlns:cx4="http://schemas.microsoft.com/office/drawing/2016/5/10/chartex" xmlns:cx5="http://schemas.microsoft.com/office/drawing/2016/5/11/chartex" xmlns:cx6="http://schemas.microsoft.com/office/drawing/2016/5/12/chartex" xmlns:cx7="http://schemas.microsoft.com/office/drawing/2016/5/13/chartex" xmlns:cx8="http://schemas.microsoft.com/office/drawing/2016/5/14/chartex" xmlns:mc="http://schemas.openxmlformats.org/markup-compatibility/2006" xmlns:aink="http://schemas.microsoft.com/office/drawing/2016/ink" xmlns:am3d="http://schemas.microsoft.com/office/drawing/2017/model3d" xmlns:o="urn:schemas-microsoft-com:office:office" xmlns:r="http://schemas.openxmlformats.org/officeDocument/2006/relationships" xmlns:m="http://schemas.openxmlformats.org/officeDocument/2006/math" xmlns:v="urn:schemas-microsoft-com:vml" xmlns:wp14="http://schemas.microsoft.com/office/word/2010/wordprocessingDrawing" xmlns:wp="http://schemas.openxmlformats.org/drawingml/2006/wordprocessingDrawing" xmlns:w10="urn:schemas-microsoft-com:office:word" xmlns:w="http://schemas.openxmlformats.org/wordprocessingml/2006/main" xmlns:w14="http://schemas.microsoft.com/office/word/2010/wordml" xmlns:w15="http://schemas.microsoft.com/office/word/2012/wordml" xmlns:w16cid="http://schemas.microsoft.com/office/word/2016/wordml/cid" xmlns:w16se="http://schemas.microsoft.com/office/word/2015/wordml/symex" xmlns:wpg="http://schemas.microsoft.com/office/word/2010/wordprocessingGroup" xmlns:wpi="http://schemas.microsoft.com/office/word/2010/wordprocessingInk" xmlns:wne="http://schemas.microsoft.com/office/word/2006/wordml" xmlns:wps="http://schemas.microsoft.com/office/word/2010/wordprocessingShape" mc:Ignorable="w14 w15 w16se w16cid wp14">
   <w:abstractNum w:abstractNumId="0" w15:restartNumberingAfterBreak="0">
     <w:nsid w:val="04846FF3"/>
     <w:multiLevelType w:val="hybridMultilevel"/>
@@ -3394,41 +3444,41 @@
       </w:pPr>
     </w:lvl>
   </w:abstractNum>
-  <w:num w:numId="1" w16cid:durableId="1251043632">
+  <w:num w:numId="1">
     <w:abstractNumId w:val="8"/>
   </w:num>
-  <w:num w:numId="2" w16cid:durableId="1980957498">
+  <w:num w:numId="2">
     <w:abstractNumId w:val="9"/>
   </w:num>
-  <w:num w:numId="3" w16cid:durableId="146822566">
+  <w:num w:numId="3">
     <w:abstractNumId w:val="4"/>
   </w:num>
-  <w:num w:numId="4" w16cid:durableId="263804662">
+  <w:num w:numId="4">
     <w:abstractNumId w:val="2"/>
   </w:num>
-  <w:num w:numId="5" w16cid:durableId="1320765183">
+  <w:num w:numId="5">
     <w:abstractNumId w:val="6"/>
   </w:num>
-  <w:num w:numId="6" w16cid:durableId="899562238">
+  <w:num w:numId="6">
     <w:abstractNumId w:val="0"/>
   </w:num>
-  <w:num w:numId="7" w16cid:durableId="1989019772">
+  <w:num w:numId="7">
     <w:abstractNumId w:val="1"/>
   </w:num>
-  <w:num w:numId="8" w16cid:durableId="1684092929">
+  <w:num w:numId="8">
     <w:abstractNumId w:val="5"/>
   </w:num>
-  <w:num w:numId="9" w16cid:durableId="1252156794">
+  <w:num w:numId="9">
     <w:abstractNumId w:val="3"/>
   </w:num>
-  <w:num w:numId="10" w16cid:durableId="1674646675">
+  <w:num w:numId="10">
     <w:abstractNumId w:val="7"/>
   </w:num>
 </w:numbering>
 </file>
 
 <file path=word/styles.xml><?xml version="1.0" encoding="utf-8"?>
-<w:styles xmlns:mc="http://schemas.openxmlformats.org/markup-compatibility/2006" xmlns:r="http://schemas.openxmlformats.org/officeDocument/2006/relationships" xmlns:w="http://schemas.openxmlformats.org/wordprocessingml/2006/main" xmlns:w14="http://schemas.microsoft.com/office/word/2010/wordml" xmlns:w15="http://schemas.microsoft.com/office/word/2012/wordml" xmlns:w16cex="http://schemas.microsoft.com/office/word/2018/wordml/cex" xmlns:w16cid="http://schemas.microsoft.com/office/word/2016/wordml/cid" xmlns:w16="http://schemas.microsoft.com/office/word/2018/wordml" xmlns:w16sdtdh="http://schemas.microsoft.com/office/word/2020/wordml/sdtdatahash" xmlns:w16se="http://schemas.microsoft.com/office/word/2015/wordml/symex" mc:Ignorable="w14 w15 w16se w16cid w16 w16cex w16sdtdh">
+<w:styles xmlns:mc="http://schemas.openxmlformats.org/markup-compatibility/2006" xmlns:r="http://schemas.openxmlformats.org/officeDocument/2006/relationships" xmlns:w="http://schemas.openxmlformats.org/wordprocessingml/2006/main" xmlns:w14="http://schemas.microsoft.com/office/word/2010/wordml" xmlns:w15="http://schemas.microsoft.com/office/word/2012/wordml" xmlns:w16cid="http://schemas.microsoft.com/office/word/2016/wordml/cid" xmlns:w16se="http://schemas.microsoft.com/office/word/2015/wordml/symex" mc:Ignorable="w14 w15 w16se w16cid">
   <w:docDefaults>
     <w:rPrDefault>
       <w:rPr>
@@ -3444,7 +3494,7 @@
       </w:pPr>
     </w:pPrDefault>
   </w:docDefaults>
-  <w:latentStyles w:defLockedState="0" w:defUIPriority="99" w:defSemiHidden="0" w:defUnhideWhenUsed="0" w:defQFormat="0" w:count="376">
+  <w:latentStyles w:defLockedState="0" w:defUIPriority="99" w:defSemiHidden="0" w:defUnhideWhenUsed="0" w:defQFormat="0" w:count="375">
     <w:lsdException w:name="Normal" w:uiPriority="0" w:qFormat="1"/>
     <w:lsdException w:name="heading 1" w:uiPriority="9" w:qFormat="1"/>
     <w:lsdException w:name="heading 2" w:semiHidden="1" w:uiPriority="9" w:unhideWhenUsed="1" w:qFormat="1"/>
@@ -3820,7 +3870,6 @@
     <w:lsdException w:name="Smart Hyperlink" w:semiHidden="1" w:unhideWhenUsed="1"/>
     <w:lsdException w:name="Hashtag" w:semiHidden="1" w:unhideWhenUsed="1"/>
     <w:lsdException w:name="Unresolved Mention" w:semiHidden="1" w:unhideWhenUsed="1"/>
-    <w:lsdException w:name="Smart Link" w:semiHidden="1" w:unhideWhenUsed="1"/>
   </w:latentStyles>
   <w:style w:type="paragraph" w:default="1" w:styleId="Normal">
     <w:name w:val="Normal"/>
@@ -4682,6 +4731,757 @@
   <dgm:styleLbl name="revTx">
     <dgm:fillClrLst meth="repeat">
       <a:schemeClr val="lt1">
+        <a:alpha val="0"/>
+      </a:schemeClr>
+    </dgm:fillClrLst>
+    <dgm:linClrLst meth="repeat">
+      <a:schemeClr val="dk1">
+        <a:alpha val="0"/>
+      </a:schemeClr>
+    </dgm:linClrLst>
+    <dgm:effectClrLst/>
+    <dgm:txLinClrLst/>
+    <dgm:txFillClrLst meth="repeat">
+      <a:schemeClr val="tx1"/>
+    </dgm:txFillClrLst>
+    <dgm:txEffectClrLst/>
+  </dgm:styleLbl>
+</dgm:colorsDef>
+</file>
+
+<file path=word/diagrams/colors2.xml><?xml version="1.0" encoding="utf-8"?>
+<dgm:colorsDef xmlns:dgm="http://schemas.openxmlformats.org/drawingml/2006/diagram" xmlns:a="http://schemas.openxmlformats.org/drawingml/2006/main" uniqueId="urn:microsoft.com/office/officeart/2005/8/colors/accent0_3">
+  <dgm:title val=""/>
+  <dgm:desc val=""/>
+  <dgm:catLst>
+    <dgm:cat type="mainScheme" pri="10300"/>
+  </dgm:catLst>
+  <dgm:styleLbl name="node0">
+    <dgm:fillClrLst meth="repeat">
+      <a:schemeClr val="dk2"/>
+    </dgm:fillClrLst>
+    <dgm:linClrLst meth="repeat">
+      <a:schemeClr val="lt2"/>
+    </dgm:linClrLst>
+    <dgm:effectClrLst/>
+    <dgm:txLinClrLst/>
+    <dgm:txFillClrLst/>
+    <dgm:txEffectClrLst/>
+  </dgm:styleLbl>
+  <dgm:styleLbl name="alignNode1">
+    <dgm:fillClrLst meth="repeat">
+      <a:schemeClr val="dk2"/>
+    </dgm:fillClrLst>
+    <dgm:linClrLst meth="repeat">
+      <a:schemeClr val="dk2"/>
+    </dgm:linClrLst>
+    <dgm:effectClrLst/>
+    <dgm:txLinClrLst/>
+    <dgm:txFillClrLst/>
+    <dgm:txEffectClrLst/>
+  </dgm:styleLbl>
+  <dgm:styleLbl name="node1">
+    <dgm:fillClrLst meth="repeat">
+      <a:schemeClr val="dk2"/>
+    </dgm:fillClrLst>
+    <dgm:linClrLst meth="repeat">
+      <a:schemeClr val="lt2"/>
+    </dgm:linClrLst>
+    <dgm:effectClrLst/>
+    <dgm:txLinClrLst/>
+    <dgm:txFillClrLst/>
+    <dgm:txEffectClrLst/>
+  </dgm:styleLbl>
+  <dgm:styleLbl name="lnNode1">
+    <dgm:fillClrLst meth="repeat">
+      <a:schemeClr val="dk2"/>
+    </dgm:fillClrLst>
+    <dgm:linClrLst meth="repeat">
+      <a:schemeClr val="lt2"/>
+    </dgm:linClrLst>
+    <dgm:effectClrLst/>
+    <dgm:txLinClrLst/>
+    <dgm:txFillClrLst/>
+    <dgm:txEffectClrLst/>
+  </dgm:styleLbl>
+  <dgm:styleLbl name="vennNode1">
+    <dgm:fillClrLst meth="repeat">
+      <a:schemeClr val="dk2">
+        <a:alpha val="50000"/>
+      </a:schemeClr>
+    </dgm:fillClrLst>
+    <dgm:linClrLst meth="repeat">
+      <a:schemeClr val="lt2"/>
+    </dgm:linClrLst>
+    <dgm:effectClrLst/>
+    <dgm:txLinClrLst/>
+    <dgm:txFillClrLst/>
+    <dgm:txEffectClrLst/>
+  </dgm:styleLbl>
+  <dgm:styleLbl name="node2">
+    <dgm:fillClrLst meth="repeat">
+      <a:schemeClr val="dk2"/>
+    </dgm:fillClrLst>
+    <dgm:linClrLst meth="repeat">
+      <a:schemeClr val="lt2"/>
+    </dgm:linClrLst>
+    <dgm:effectClrLst/>
+    <dgm:txLinClrLst/>
+    <dgm:txFillClrLst/>
+    <dgm:txEffectClrLst/>
+  </dgm:styleLbl>
+  <dgm:styleLbl name="node3">
+    <dgm:fillClrLst meth="repeat">
+      <a:schemeClr val="dk2"/>
+    </dgm:fillClrLst>
+    <dgm:linClrLst meth="repeat">
+      <a:schemeClr val="lt2"/>
+    </dgm:linClrLst>
+    <dgm:effectClrLst/>
+    <dgm:txLinClrLst/>
+    <dgm:txFillClrLst/>
+    <dgm:txEffectClrLst/>
+  </dgm:styleLbl>
+  <dgm:styleLbl name="node4">
+    <dgm:fillClrLst meth="repeat">
+      <a:schemeClr val="dk2"/>
+    </dgm:fillClrLst>
+    <dgm:linClrLst meth="repeat">
+      <a:schemeClr val="lt2"/>
+    </dgm:linClrLst>
+    <dgm:effectClrLst/>
+    <dgm:txLinClrLst/>
+    <dgm:txFillClrLst/>
+    <dgm:txEffectClrLst/>
+  </dgm:styleLbl>
+  <dgm:styleLbl name="fgImgPlace1">
+    <dgm:fillClrLst meth="repeat">
+      <a:schemeClr val="dk2">
+        <a:tint val="50000"/>
+      </a:schemeClr>
+    </dgm:fillClrLst>
+    <dgm:linClrLst meth="repeat">
+      <a:schemeClr val="lt2"/>
+    </dgm:linClrLst>
+    <dgm:effectClrLst/>
+    <dgm:txLinClrLst/>
+    <dgm:txFillClrLst meth="repeat">
+      <a:schemeClr val="lt2"/>
+    </dgm:txFillClrLst>
+    <dgm:txEffectClrLst/>
+  </dgm:styleLbl>
+  <dgm:styleLbl name="alignImgPlace1">
+    <dgm:fillClrLst meth="repeat">
+      <a:schemeClr val="dk2">
+        <a:tint val="50000"/>
+      </a:schemeClr>
+    </dgm:fillClrLst>
+    <dgm:linClrLst meth="repeat">
+      <a:schemeClr val="dk2">
+        <a:shade val="80000"/>
+      </a:schemeClr>
+    </dgm:linClrLst>
+    <dgm:effectClrLst/>
+    <dgm:txLinClrLst/>
+    <dgm:txFillClrLst meth="repeat">
+      <a:schemeClr val="lt2"/>
+    </dgm:txFillClrLst>
+    <dgm:txEffectClrLst/>
+  </dgm:styleLbl>
+  <dgm:styleLbl name="bgImgPlace1">
+    <dgm:fillClrLst meth="repeat">
+      <a:schemeClr val="dk2">
+        <a:tint val="50000"/>
+      </a:schemeClr>
+    </dgm:fillClrLst>
+    <dgm:linClrLst meth="repeat">
+      <a:schemeClr val="dk2">
+        <a:shade val="80000"/>
+      </a:schemeClr>
+    </dgm:linClrLst>
+    <dgm:effectClrLst/>
+    <dgm:txLinClrLst/>
+    <dgm:txFillClrLst meth="repeat">
+      <a:schemeClr val="lt2"/>
+    </dgm:txFillClrLst>
+    <dgm:txEffectClrLst/>
+  </dgm:styleLbl>
+  <dgm:styleLbl name="sibTrans2D1">
+    <dgm:fillClrLst meth="repeat">
+      <a:schemeClr val="dk2">
+        <a:tint val="60000"/>
+      </a:schemeClr>
+    </dgm:fillClrLst>
+    <dgm:linClrLst meth="repeat">
+      <a:schemeClr val="dk2">
+        <a:tint val="60000"/>
+      </a:schemeClr>
+    </dgm:linClrLst>
+    <dgm:effectClrLst/>
+    <dgm:txLinClrLst/>
+    <dgm:txFillClrLst/>
+    <dgm:txEffectClrLst/>
+  </dgm:styleLbl>
+  <dgm:styleLbl name="fgSibTrans2D1">
+    <dgm:fillClrLst meth="repeat">
+      <a:schemeClr val="dk2">
+        <a:tint val="60000"/>
+      </a:schemeClr>
+    </dgm:fillClrLst>
+    <dgm:linClrLst meth="repeat">
+      <a:schemeClr val="dk2">
+        <a:tint val="60000"/>
+      </a:schemeClr>
+    </dgm:linClrLst>
+    <dgm:effectClrLst/>
+    <dgm:txLinClrLst/>
+    <dgm:txFillClrLst/>
+    <dgm:txEffectClrLst/>
+  </dgm:styleLbl>
+  <dgm:styleLbl name="bgSibTrans2D1">
+    <dgm:fillClrLst meth="repeat">
+      <a:schemeClr val="dk2">
+        <a:tint val="60000"/>
+      </a:schemeClr>
+    </dgm:fillClrLst>
+    <dgm:linClrLst meth="repeat">
+      <a:schemeClr val="dk2">
+        <a:tint val="60000"/>
+      </a:schemeClr>
+    </dgm:linClrLst>
+    <dgm:effectClrLst/>
+    <dgm:txLinClrLst/>
+    <dgm:txFillClrLst/>
+    <dgm:txEffectClrLst/>
+  </dgm:styleLbl>
+  <dgm:styleLbl name="sibTrans1D1">
+    <dgm:fillClrLst meth="repeat">
+      <a:schemeClr val="dk2"/>
+    </dgm:fillClrLst>
+    <dgm:linClrLst meth="repeat">
+      <a:schemeClr val="dk2"/>
+    </dgm:linClrLst>
+    <dgm:effectClrLst/>
+    <dgm:txLinClrLst/>
+    <dgm:txFillClrLst meth="repeat">
+      <a:schemeClr val="lt2"/>
+    </dgm:txFillClrLst>
+    <dgm:txEffectClrLst/>
+  </dgm:styleLbl>
+  <dgm:styleLbl name="callout">
+    <dgm:fillClrLst meth="repeat">
+      <a:schemeClr val="dk2"/>
+    </dgm:fillClrLst>
+    <dgm:linClrLst meth="repeat">
+      <a:schemeClr val="dk2">
+        <a:tint val="50000"/>
+      </a:schemeClr>
+    </dgm:linClrLst>
+    <dgm:effectClrLst/>
+    <dgm:txLinClrLst/>
+    <dgm:txFillClrLst meth="repeat">
+      <a:schemeClr val="lt2"/>
+    </dgm:txFillClrLst>
+    <dgm:txEffectClrLst/>
+  </dgm:styleLbl>
+  <dgm:styleLbl name="asst0">
+    <dgm:fillClrLst meth="repeat">
+      <a:schemeClr val="dk2"/>
+    </dgm:fillClrLst>
+    <dgm:linClrLst meth="repeat">
+      <a:schemeClr val="lt2"/>
+    </dgm:linClrLst>
+    <dgm:effectClrLst/>
+    <dgm:txLinClrLst/>
+    <dgm:txFillClrLst/>
+    <dgm:txEffectClrLst/>
+  </dgm:styleLbl>
+  <dgm:styleLbl name="asst1">
+    <dgm:fillClrLst meth="repeat">
+      <a:schemeClr val="dk2"/>
+    </dgm:fillClrLst>
+    <dgm:linClrLst meth="repeat">
+      <a:schemeClr val="lt2"/>
+    </dgm:linClrLst>
+    <dgm:effectClrLst/>
+    <dgm:txLinClrLst/>
+    <dgm:txFillClrLst/>
+    <dgm:txEffectClrLst/>
+  </dgm:styleLbl>
+  <dgm:styleLbl name="asst2">
+    <dgm:fillClrLst meth="repeat">
+      <a:schemeClr val="dk2"/>
+    </dgm:fillClrLst>
+    <dgm:linClrLst meth="repeat">
+      <a:schemeClr val="lt2"/>
+    </dgm:linClrLst>
+    <dgm:effectClrLst/>
+    <dgm:txLinClrLst/>
+    <dgm:txFillClrLst/>
+    <dgm:txEffectClrLst/>
+  </dgm:styleLbl>
+  <dgm:styleLbl name="asst3">
+    <dgm:fillClrLst meth="repeat">
+      <a:schemeClr val="dk2"/>
+    </dgm:fillClrLst>
+    <dgm:linClrLst meth="repeat">
+      <a:schemeClr val="lt2"/>
+    </dgm:linClrLst>
+    <dgm:effectClrLst/>
+    <dgm:txLinClrLst/>
+    <dgm:txFillClrLst/>
+    <dgm:txEffectClrLst/>
+  </dgm:styleLbl>
+  <dgm:styleLbl name="asst4">
+    <dgm:fillClrLst meth="repeat">
+      <a:schemeClr val="dk2"/>
+    </dgm:fillClrLst>
+    <dgm:linClrLst meth="repeat">
+      <a:schemeClr val="lt2"/>
+    </dgm:linClrLst>
+    <dgm:effectClrLst/>
+    <dgm:txLinClrLst/>
+    <dgm:txFillClrLst/>
+    <dgm:txEffectClrLst/>
+  </dgm:styleLbl>
+  <dgm:styleLbl name="parChTrans2D1">
+    <dgm:fillClrLst meth="repeat">
+      <a:schemeClr val="dk2">
+        <a:tint val="60000"/>
+      </a:schemeClr>
+    </dgm:fillClrLst>
+    <dgm:linClrLst meth="repeat">
+      <a:schemeClr val="dk2">
+        <a:tint val="60000"/>
+      </a:schemeClr>
+    </dgm:linClrLst>
+    <dgm:effectClrLst/>
+    <dgm:txLinClrLst/>
+    <dgm:txFillClrLst meth="repeat">
+      <a:schemeClr val="lt2"/>
+    </dgm:txFillClrLst>
+    <dgm:txEffectClrLst/>
+  </dgm:styleLbl>
+  <dgm:styleLbl name="parChTrans2D2">
+    <dgm:fillClrLst meth="repeat">
+      <a:schemeClr val="dk2"/>
+    </dgm:fillClrLst>
+    <dgm:linClrLst meth="repeat">
+      <a:schemeClr val="dk2"/>
+    </dgm:linClrLst>
+    <dgm:effectClrLst/>
+    <dgm:txLinClrLst/>
+    <dgm:txFillClrLst meth="repeat">
+      <a:schemeClr val="lt2"/>
+    </dgm:txFillClrLst>
+    <dgm:txEffectClrLst/>
+  </dgm:styleLbl>
+  <dgm:styleLbl name="parChTrans2D3">
+    <dgm:fillClrLst meth="repeat">
+      <a:schemeClr val="dk2"/>
+    </dgm:fillClrLst>
+    <dgm:linClrLst meth="repeat">
+      <a:schemeClr val="dk2"/>
+    </dgm:linClrLst>
+    <dgm:effectClrLst/>
+    <dgm:txLinClrLst/>
+    <dgm:txFillClrLst meth="repeat">
+      <a:schemeClr val="lt2"/>
+    </dgm:txFillClrLst>
+    <dgm:txEffectClrLst/>
+  </dgm:styleLbl>
+  <dgm:styleLbl name="parChTrans2D4">
+    <dgm:fillClrLst meth="repeat">
+      <a:schemeClr val="dk2"/>
+    </dgm:fillClrLst>
+    <dgm:linClrLst meth="repeat">
+      <a:schemeClr val="dk2"/>
+    </dgm:linClrLst>
+    <dgm:effectClrLst/>
+    <dgm:txLinClrLst/>
+    <dgm:txFillClrLst meth="repeat">
+      <a:schemeClr val="lt2"/>
+    </dgm:txFillClrLst>
+    <dgm:txEffectClrLst/>
+  </dgm:styleLbl>
+  <dgm:styleLbl name="parChTrans1D1">
+    <dgm:fillClrLst meth="repeat">
+      <a:schemeClr val="dk2"/>
+    </dgm:fillClrLst>
+    <dgm:linClrLst meth="repeat">
+      <a:schemeClr val="dk2">
+        <a:shade val="60000"/>
+      </a:schemeClr>
+    </dgm:linClrLst>
+    <dgm:effectClrLst/>
+    <dgm:txLinClrLst/>
+    <dgm:txFillClrLst meth="repeat">
+      <a:schemeClr val="tx1"/>
+    </dgm:txFillClrLst>
+    <dgm:txEffectClrLst/>
+  </dgm:styleLbl>
+  <dgm:styleLbl name="parChTrans1D2">
+    <dgm:fillClrLst meth="repeat">
+      <a:schemeClr val="dk2"/>
+    </dgm:fillClrLst>
+    <dgm:linClrLst meth="repeat">
+      <a:schemeClr val="dk2">
+        <a:shade val="60000"/>
+      </a:schemeClr>
+    </dgm:linClrLst>
+    <dgm:effectClrLst/>
+    <dgm:txLinClrLst/>
+    <dgm:txFillClrLst meth="repeat">
+      <a:schemeClr val="tx1"/>
+    </dgm:txFillClrLst>
+    <dgm:txEffectClrLst/>
+  </dgm:styleLbl>
+  <dgm:styleLbl name="parChTrans1D3">
+    <dgm:fillClrLst meth="repeat">
+      <a:schemeClr val="dk2"/>
+    </dgm:fillClrLst>
+    <dgm:linClrLst meth="repeat">
+      <a:schemeClr val="dk2">
+        <a:shade val="80000"/>
+      </a:schemeClr>
+    </dgm:linClrLst>
+    <dgm:effectClrLst/>
+    <dgm:txLinClrLst/>
+    <dgm:txFillClrLst meth="repeat">
+      <a:schemeClr val="tx1"/>
+    </dgm:txFillClrLst>
+    <dgm:txEffectClrLst/>
+  </dgm:styleLbl>
+  <dgm:styleLbl name="parChTrans1D4">
+    <dgm:fillClrLst meth="repeat">
+      <a:schemeClr val="dk2"/>
+    </dgm:fillClrLst>
+    <dgm:linClrLst meth="repeat">
+      <a:schemeClr val="dk2">
+        <a:shade val="80000"/>
+      </a:schemeClr>
+    </dgm:linClrLst>
+    <dgm:effectClrLst/>
+    <dgm:txLinClrLst/>
+    <dgm:txFillClrLst meth="repeat">
+      <a:schemeClr val="tx1"/>
+    </dgm:txFillClrLst>
+    <dgm:txEffectClrLst/>
+  </dgm:styleLbl>
+  <dgm:styleLbl name="fgAcc1">
+    <dgm:fillClrLst meth="repeat">
+      <a:schemeClr val="lt2">
+        <a:alpha val="90000"/>
+      </a:schemeClr>
+    </dgm:fillClrLst>
+    <dgm:linClrLst meth="repeat">
+      <a:schemeClr val="dk2"/>
+    </dgm:linClrLst>
+    <dgm:effectClrLst/>
+    <dgm:txLinClrLst/>
+    <dgm:txFillClrLst meth="repeat">
+      <a:schemeClr val="dk1"/>
+    </dgm:txFillClrLst>
+    <dgm:txEffectClrLst/>
+  </dgm:styleLbl>
+  <dgm:styleLbl name="conFgAcc1">
+    <dgm:fillClrLst meth="repeat">
+      <a:schemeClr val="lt2">
+        <a:alpha val="90000"/>
+      </a:schemeClr>
+    </dgm:fillClrLst>
+    <dgm:linClrLst meth="repeat">
+      <a:schemeClr val="dk2"/>
+    </dgm:linClrLst>
+    <dgm:effectClrLst/>
+    <dgm:txLinClrLst/>
+    <dgm:txFillClrLst meth="repeat">
+      <a:schemeClr val="dk1"/>
+    </dgm:txFillClrLst>
+    <dgm:txEffectClrLst/>
+  </dgm:styleLbl>
+  <dgm:styleLbl name="alignAcc1">
+    <dgm:fillClrLst meth="repeat">
+      <a:schemeClr val="lt2">
+        <a:alpha val="90000"/>
+      </a:schemeClr>
+    </dgm:fillClrLst>
+    <dgm:linClrLst meth="repeat">
+      <a:schemeClr val="dk2"/>
+    </dgm:linClrLst>
+    <dgm:effectClrLst/>
+    <dgm:txLinClrLst/>
+    <dgm:txFillClrLst meth="repeat">
+      <a:schemeClr val="dk1"/>
+    </dgm:txFillClrLst>
+    <dgm:txEffectClrLst/>
+  </dgm:styleLbl>
+  <dgm:styleLbl name="trAlignAcc1">
+    <dgm:fillClrLst meth="repeat">
+      <a:schemeClr val="lt2">
+        <a:alpha val="40000"/>
+      </a:schemeClr>
+    </dgm:fillClrLst>
+    <dgm:linClrLst meth="repeat">
+      <a:schemeClr val="dk2"/>
+    </dgm:linClrLst>
+    <dgm:effectClrLst/>
+    <dgm:txLinClrLst/>
+    <dgm:txFillClrLst meth="repeat">
+      <a:schemeClr val="dk1"/>
+    </dgm:txFillClrLst>
+    <dgm:txEffectClrLst/>
+  </dgm:styleLbl>
+  <dgm:styleLbl name="bgAcc1">
+    <dgm:fillClrLst meth="repeat">
+      <a:schemeClr val="lt2">
+        <a:alpha val="90000"/>
+      </a:schemeClr>
+    </dgm:fillClrLst>
+    <dgm:linClrLst meth="repeat">
+      <a:schemeClr val="dk2"/>
+    </dgm:linClrLst>
+    <dgm:effectClrLst/>
+    <dgm:txLinClrLst/>
+    <dgm:txFillClrLst meth="repeat">
+      <a:schemeClr val="dk1"/>
+    </dgm:txFillClrLst>
+    <dgm:txEffectClrLst/>
+  </dgm:styleLbl>
+  <dgm:styleLbl name="solidFgAcc1">
+    <dgm:fillClrLst meth="repeat">
+      <a:schemeClr val="lt2"/>
+    </dgm:fillClrLst>
+    <dgm:linClrLst meth="repeat">
+      <a:schemeClr val="dk2"/>
+    </dgm:linClrLst>
+    <dgm:effectClrLst/>
+    <dgm:txLinClrLst/>
+    <dgm:txFillClrLst meth="repeat">
+      <a:schemeClr val="dk1"/>
+    </dgm:txFillClrLst>
+    <dgm:txEffectClrLst/>
+  </dgm:styleLbl>
+  <dgm:styleLbl name="solidAlignAcc1">
+    <dgm:fillClrLst meth="repeat">
+      <a:schemeClr val="lt2"/>
+    </dgm:fillClrLst>
+    <dgm:linClrLst meth="repeat">
+      <a:schemeClr val="dk2"/>
+    </dgm:linClrLst>
+    <dgm:effectClrLst/>
+    <dgm:txLinClrLst/>
+    <dgm:txFillClrLst meth="repeat">
+      <a:schemeClr val="dk1"/>
+    </dgm:txFillClrLst>
+    <dgm:txEffectClrLst/>
+  </dgm:styleLbl>
+  <dgm:styleLbl name="solidBgAcc1">
+    <dgm:fillClrLst meth="repeat">
+      <a:schemeClr val="lt2"/>
+    </dgm:fillClrLst>
+    <dgm:linClrLst meth="repeat">
+      <a:schemeClr val="dk2"/>
+    </dgm:linClrLst>
+    <dgm:effectClrLst/>
+    <dgm:txLinClrLst/>
+    <dgm:txFillClrLst meth="repeat">
+      <a:schemeClr val="dk1"/>
+    </dgm:txFillClrLst>
+    <dgm:txEffectClrLst/>
+  </dgm:styleLbl>
+  <dgm:styleLbl name="fgAccFollowNode1">
+    <dgm:fillClrLst meth="repeat">
+      <a:schemeClr val="dk2">
+        <a:alpha val="90000"/>
+        <a:tint val="40000"/>
+      </a:schemeClr>
+    </dgm:fillClrLst>
+    <dgm:linClrLst meth="repeat">
+      <a:schemeClr val="dk2">
+        <a:alpha val="90000"/>
+        <a:tint val="40000"/>
+      </a:schemeClr>
+    </dgm:linClrLst>
+    <dgm:effectClrLst/>
+    <dgm:txLinClrLst/>
+    <dgm:txFillClrLst meth="repeat">
+      <a:schemeClr val="dk1"/>
+    </dgm:txFillClrLst>
+    <dgm:txEffectClrLst/>
+  </dgm:styleLbl>
+  <dgm:styleLbl name="alignAccFollowNode1">
+    <dgm:fillClrLst meth="repeat">
+      <a:schemeClr val="dk2">
+        <a:alpha val="90000"/>
+        <a:tint val="40000"/>
+      </a:schemeClr>
+    </dgm:fillClrLst>
+    <dgm:linClrLst meth="repeat">
+      <a:schemeClr val="dk2">
+        <a:alpha val="90000"/>
+        <a:tint val="40000"/>
+      </a:schemeClr>
+    </dgm:linClrLst>
+    <dgm:effectClrLst/>
+    <dgm:txLinClrLst/>
+    <dgm:txFillClrLst meth="repeat">
+      <a:schemeClr val="dk1"/>
+    </dgm:txFillClrLst>
+    <dgm:txEffectClrLst/>
+  </dgm:styleLbl>
+  <dgm:styleLbl name="bgAccFollowNode1">
+    <dgm:fillClrLst meth="repeat">
+      <a:schemeClr val="dk2">
+        <a:alpha val="90000"/>
+        <a:tint val="40000"/>
+      </a:schemeClr>
+    </dgm:fillClrLst>
+    <dgm:linClrLst meth="repeat">
+      <a:schemeClr val="dk2">
+        <a:alpha val="90000"/>
+        <a:tint val="40000"/>
+      </a:schemeClr>
+    </dgm:linClrLst>
+    <dgm:effectClrLst/>
+    <dgm:txLinClrLst/>
+    <dgm:txFillClrLst meth="repeat">
+      <a:schemeClr val="dk1"/>
+    </dgm:txFillClrLst>
+    <dgm:txEffectClrLst/>
+  </dgm:styleLbl>
+  <dgm:styleLbl name="fgAcc0">
+    <dgm:fillClrLst meth="repeat">
+      <a:schemeClr val="lt2">
+        <a:alpha val="90000"/>
+      </a:schemeClr>
+    </dgm:fillClrLst>
+    <dgm:linClrLst meth="repeat">
+      <a:schemeClr val="dk2"/>
+    </dgm:linClrLst>
+    <dgm:effectClrLst/>
+    <dgm:txLinClrLst/>
+    <dgm:txFillClrLst meth="repeat">
+      <a:schemeClr val="dk1"/>
+    </dgm:txFillClrLst>
+    <dgm:txEffectClrLst/>
+  </dgm:styleLbl>
+  <dgm:styleLbl name="fgAcc2">
+    <dgm:fillClrLst meth="repeat">
+      <a:schemeClr val="lt2">
+        <a:alpha val="90000"/>
+      </a:schemeClr>
+    </dgm:fillClrLst>
+    <dgm:linClrLst meth="repeat">
+      <a:schemeClr val="dk2"/>
+    </dgm:linClrLst>
+    <dgm:effectClrLst/>
+    <dgm:txLinClrLst/>
+    <dgm:txFillClrLst meth="repeat">
+      <a:schemeClr val="dk1"/>
+    </dgm:txFillClrLst>
+    <dgm:txEffectClrLst/>
+  </dgm:styleLbl>
+  <dgm:styleLbl name="fgAcc3">
+    <dgm:fillClrLst meth="repeat">
+      <a:schemeClr val="lt2">
+        <a:alpha val="90000"/>
+      </a:schemeClr>
+    </dgm:fillClrLst>
+    <dgm:linClrLst meth="repeat">
+      <a:schemeClr val="dk2"/>
+    </dgm:linClrLst>
+    <dgm:effectClrLst/>
+    <dgm:txLinClrLst/>
+    <dgm:txFillClrLst meth="repeat">
+      <a:schemeClr val="dk1"/>
+    </dgm:txFillClrLst>
+    <dgm:txEffectClrLst/>
+  </dgm:styleLbl>
+  <dgm:styleLbl name="fgAcc4">
+    <dgm:fillClrLst meth="repeat">
+      <a:schemeClr val="lt2">
+        <a:alpha val="90000"/>
+      </a:schemeClr>
+    </dgm:fillClrLst>
+    <dgm:linClrLst meth="repeat">
+      <a:schemeClr val="dk2"/>
+    </dgm:linClrLst>
+    <dgm:effectClrLst/>
+    <dgm:txLinClrLst/>
+    <dgm:txFillClrLst meth="repeat">
+      <a:schemeClr val="dk1"/>
+    </dgm:txFillClrLst>
+    <dgm:txEffectClrLst/>
+  </dgm:styleLbl>
+  <dgm:styleLbl name="bgShp">
+    <dgm:fillClrLst meth="repeat">
+      <a:schemeClr val="dk2">
+        <a:tint val="40000"/>
+      </a:schemeClr>
+    </dgm:fillClrLst>
+    <dgm:linClrLst meth="repeat">
+      <a:schemeClr val="dk2"/>
+    </dgm:linClrLst>
+    <dgm:effectClrLst/>
+    <dgm:txLinClrLst/>
+    <dgm:txFillClrLst meth="repeat">
+      <a:schemeClr val="dk1"/>
+    </dgm:txFillClrLst>
+    <dgm:txEffectClrLst/>
+  </dgm:styleLbl>
+  <dgm:styleLbl name="dkBgShp">
+    <dgm:fillClrLst meth="repeat">
+      <a:schemeClr val="dk2">
+        <a:shade val="80000"/>
+      </a:schemeClr>
+    </dgm:fillClrLst>
+    <dgm:linClrLst meth="repeat">
+      <a:schemeClr val="dk2"/>
+    </dgm:linClrLst>
+    <dgm:effectClrLst/>
+    <dgm:txLinClrLst/>
+    <dgm:txFillClrLst meth="repeat">
+      <a:schemeClr val="lt1"/>
+    </dgm:txFillClrLst>
+    <dgm:txEffectClrLst/>
+  </dgm:styleLbl>
+  <dgm:styleLbl name="trBgShp">
+    <dgm:fillClrLst meth="repeat">
+      <a:schemeClr val="dk2">
+        <a:tint val="50000"/>
+        <a:alpha val="40000"/>
+      </a:schemeClr>
+    </dgm:fillClrLst>
+    <dgm:linClrLst meth="repeat">
+      <a:schemeClr val="dk2"/>
+    </dgm:linClrLst>
+    <dgm:effectClrLst/>
+    <dgm:txLinClrLst/>
+    <dgm:txFillClrLst meth="repeat">
+      <a:schemeClr val="lt1"/>
+    </dgm:txFillClrLst>
+    <dgm:txEffectClrLst/>
+  </dgm:styleLbl>
+  <dgm:styleLbl name="fgShp">
+    <dgm:fillClrLst meth="repeat">
+      <a:schemeClr val="dk2">
+        <a:tint val="60000"/>
+      </a:schemeClr>
+    </dgm:fillClrLst>
+    <dgm:linClrLst meth="repeat">
+      <a:schemeClr val="lt2"/>
+    </dgm:linClrLst>
+    <dgm:effectClrLst/>
+    <dgm:txLinClrLst/>
+    <dgm:txFillClrLst meth="repeat">
+      <a:schemeClr val="dk1"/>
+    </dgm:txFillClrLst>
+    <dgm:txEffectClrLst/>
+  </dgm:styleLbl>
+  <dgm:styleLbl name="revTx">
+    <dgm:fillClrLst meth="repeat">
+      <a:schemeClr val="lt2">
         <a:alpha val="0"/>
       </a:schemeClr>
     </dgm:fillClrLst>
@@ -5066,6 +5866,387 @@
   <dgm:extLst>
     <a:ext uri="http://schemas.microsoft.com/office/drawing/2008/diagram">
       <dsp:dataModelExt xmlns:dsp="http://schemas.microsoft.com/office/drawing/2008/diagram" relId="rId10" minVer="http://schemas.openxmlformats.org/drawingml/2006/diagram"/>
+    </a:ext>
+  </dgm:extLst>
+</dgm:dataModel>
+</file>
+
+<file path=word/diagrams/data2.xml><?xml version="1.0" encoding="utf-8"?>
+<dgm:dataModel xmlns:dgm="http://schemas.openxmlformats.org/drawingml/2006/diagram" xmlns:a="http://schemas.openxmlformats.org/drawingml/2006/main">
+  <dgm:ptLst>
+    <dgm:pt modelId="{E076C566-32B8-469B-8401-C6CEAB64AD17}" type="doc">
+      <dgm:prSet loTypeId="urn:microsoft.com/office/officeart/2005/8/layout/cycle5" loCatId="cycle" qsTypeId="urn:microsoft.com/office/officeart/2005/8/quickstyle/simple1" qsCatId="simple" csTypeId="urn:microsoft.com/office/officeart/2005/8/colors/accent0_3" csCatId="mainScheme" phldr="1"/>
+      <dgm:spPr/>
+      <dgm:t>
+        <a:bodyPr/>
+        <a:lstStyle/>
+        <a:p>
+          <a:endParaRPr lang="en-US"/>
+        </a:p>
+      </dgm:t>
+    </dgm:pt>
+    <dgm:pt modelId="{1D04FA3C-7F36-43FD-A40C-EC1072E4CCB5}">
+      <dgm:prSet phldrT="[Text]"/>
+      <dgm:spPr>
+        <a:effectLst>
+          <a:reflection blurRad="6350" stA="50000" endA="300" endPos="90000" dir="5400000" sy="-100000" algn="bl" rotWithShape="0"/>
+        </a:effectLst>
+      </dgm:spPr>
+      <dgm:t>
+        <a:bodyPr/>
+        <a:lstStyle/>
+        <a:p>
+          <a:r>
+            <a:rPr lang="en-US">
+              <a:latin typeface="OCR A Extended" panose="02010509020102010303" pitchFamily="50" charset="0"/>
+            </a:rPr>
+            <a:t>MAIN MENU</a:t>
+          </a:r>
+        </a:p>
+      </dgm:t>
+    </dgm:pt>
+    <dgm:pt modelId="{1E7FF448-BA0A-4EA2-A9C4-1BC61B81E39C}" type="parTrans" cxnId="{49E79484-8A0B-4BD4-B3B0-A4F6F218712A}">
+      <dgm:prSet/>
+      <dgm:spPr/>
+      <dgm:t>
+        <a:bodyPr/>
+        <a:lstStyle/>
+        <a:p>
+          <a:endParaRPr lang="en-US"/>
+        </a:p>
+      </dgm:t>
+    </dgm:pt>
+    <dgm:pt modelId="{2C91C021-2EEB-47DB-8ABF-336110DFE7D7}" type="sibTrans" cxnId="{49E79484-8A0B-4BD4-B3B0-A4F6F218712A}">
+      <dgm:prSet/>
+      <dgm:spPr/>
+      <dgm:t>
+        <a:bodyPr/>
+        <a:lstStyle/>
+        <a:p>
+          <a:endParaRPr lang="en-US"/>
+        </a:p>
+      </dgm:t>
+    </dgm:pt>
+    <dgm:pt modelId="{C1D0CE1D-BC0D-42B2-81CB-7961E8AB5E7D}">
+      <dgm:prSet phldrT="[Text]"/>
+      <dgm:spPr>
+        <a:effectLst>
+          <a:reflection blurRad="6350" stA="50000" endA="300" endPos="90000" dir="5400000" sy="-100000" algn="bl" rotWithShape="0"/>
+        </a:effectLst>
+      </dgm:spPr>
+      <dgm:t>
+        <a:bodyPr/>
+        <a:lstStyle/>
+        <a:p>
+          <a:r>
+            <a:rPr lang="en-US">
+              <a:latin typeface="OCR A Extended" panose="02010509020102010303" pitchFamily="50" charset="0"/>
+            </a:rPr>
+            <a:t>PREGAME</a:t>
+          </a:r>
+        </a:p>
+        <a:p>
+          <a:r>
+            <a:rPr lang="en-US">
+              <a:latin typeface="OCR A Extended" panose="02010509020102010303" pitchFamily="50" charset="0"/>
+            </a:rPr>
+            <a:t>SCREEN</a:t>
+          </a:r>
+        </a:p>
+      </dgm:t>
+    </dgm:pt>
+    <dgm:pt modelId="{BF2CADFB-75B4-4AC5-A01E-A90F3F0048B1}" type="parTrans" cxnId="{4A7FBDBB-3084-4B24-AB93-DBD2939DE6C4}">
+      <dgm:prSet/>
+      <dgm:spPr/>
+      <dgm:t>
+        <a:bodyPr/>
+        <a:lstStyle/>
+        <a:p>
+          <a:endParaRPr lang="en-US"/>
+        </a:p>
+      </dgm:t>
+    </dgm:pt>
+    <dgm:pt modelId="{AA9A85A4-BD6A-4EF7-962C-FD25999F8D22}" type="sibTrans" cxnId="{4A7FBDBB-3084-4B24-AB93-DBD2939DE6C4}">
+      <dgm:prSet/>
+      <dgm:spPr/>
+      <dgm:t>
+        <a:bodyPr/>
+        <a:lstStyle/>
+        <a:p>
+          <a:endParaRPr lang="en-US"/>
+        </a:p>
+      </dgm:t>
+    </dgm:pt>
+    <dgm:pt modelId="{E19C0025-9DF4-4F2F-B45F-D5C7A53B0F34}">
+      <dgm:prSet phldrT="[Text]"/>
+      <dgm:spPr>
+        <a:effectLst>
+          <a:reflection blurRad="6350" stA="50000" endA="300" endPos="90000" dir="5400000" sy="-100000" algn="bl" rotWithShape="0"/>
+        </a:effectLst>
+      </dgm:spPr>
+      <dgm:t>
+        <a:bodyPr/>
+        <a:lstStyle/>
+        <a:p>
+          <a:r>
+            <a:rPr lang="en-US">
+              <a:latin typeface="OCR A Extended" panose="02010509020102010303" pitchFamily="50" charset="0"/>
+            </a:rPr>
+            <a:t>INGAME</a:t>
+          </a:r>
+        </a:p>
+        <a:p>
+          <a:r>
+            <a:rPr lang="en-US">
+              <a:latin typeface="OCR A Extended" panose="02010509020102010303" pitchFamily="50" charset="0"/>
+            </a:rPr>
+            <a:t>SCREEN</a:t>
+          </a:r>
+        </a:p>
+      </dgm:t>
+    </dgm:pt>
+    <dgm:pt modelId="{A3301079-3494-4CE7-80AD-87870CE6F04E}" type="parTrans" cxnId="{B45FCA7F-4408-4EF7-BBBF-5068E4AA21D1}">
+      <dgm:prSet/>
+      <dgm:spPr/>
+      <dgm:t>
+        <a:bodyPr/>
+        <a:lstStyle/>
+        <a:p>
+          <a:endParaRPr lang="en-US"/>
+        </a:p>
+      </dgm:t>
+    </dgm:pt>
+    <dgm:pt modelId="{56A5AA14-8E8C-474A-B455-15AF8E5A49A3}" type="sibTrans" cxnId="{B45FCA7F-4408-4EF7-BBBF-5068E4AA21D1}">
+      <dgm:prSet/>
+      <dgm:spPr/>
+      <dgm:t>
+        <a:bodyPr/>
+        <a:lstStyle/>
+        <a:p>
+          <a:endParaRPr lang="en-US"/>
+        </a:p>
+      </dgm:t>
+    </dgm:pt>
+    <dgm:pt modelId="{9F341288-1A45-47BD-9DB4-43C66F82F15E}">
+      <dgm:prSet phldrT="[Text]"/>
+      <dgm:spPr>
+        <a:effectLst>
+          <a:reflection blurRad="6350" stA="50000" endA="300" endPos="90000" dir="5400000" sy="-100000" algn="bl" rotWithShape="0"/>
+        </a:effectLst>
+      </dgm:spPr>
+      <dgm:t>
+        <a:bodyPr/>
+        <a:lstStyle/>
+        <a:p>
+          <a:r>
+            <a:rPr lang="en-US">
+              <a:latin typeface="OCR A Extended" panose="02010509020102010303" pitchFamily="50" charset="0"/>
+            </a:rPr>
+            <a:t>END</a:t>
+          </a:r>
+        </a:p>
+        <a:p>
+          <a:r>
+            <a:rPr lang="en-US">
+              <a:latin typeface="OCR A Extended" panose="02010509020102010303" pitchFamily="50" charset="0"/>
+            </a:rPr>
+            <a:t>SCREEN</a:t>
+          </a:r>
+        </a:p>
+      </dgm:t>
+    </dgm:pt>
+    <dgm:pt modelId="{4994D474-AD51-4C54-918C-1B70188D622C}" type="parTrans" cxnId="{81A7B751-B6FE-4CAA-8518-D0DD2E84E4E3}">
+      <dgm:prSet/>
+      <dgm:spPr/>
+      <dgm:t>
+        <a:bodyPr/>
+        <a:lstStyle/>
+        <a:p>
+          <a:endParaRPr lang="en-US"/>
+        </a:p>
+      </dgm:t>
+    </dgm:pt>
+    <dgm:pt modelId="{1BC3BDCD-6F02-4E05-AF64-AED9FF3B371F}" type="sibTrans" cxnId="{81A7B751-B6FE-4CAA-8518-D0DD2E84E4E3}">
+      <dgm:prSet/>
+      <dgm:spPr/>
+      <dgm:t>
+        <a:bodyPr/>
+        <a:lstStyle/>
+        <a:p>
+          <a:endParaRPr lang="en-US"/>
+        </a:p>
+      </dgm:t>
+    </dgm:pt>
+    <dgm:pt modelId="{77154897-CB8C-4998-8916-66CA872B287A}">
+      <dgm:prSet phldrT="[Text]"/>
+      <dgm:spPr>
+        <a:effectLst>
+          <a:reflection blurRad="6350" stA="50000" endA="300" endPos="90000" dir="5400000" sy="-100000" algn="bl" rotWithShape="0"/>
+        </a:effectLst>
+      </dgm:spPr>
+      <dgm:t>
+        <a:bodyPr/>
+        <a:lstStyle/>
+        <a:p>
+          <a:r>
+            <a:rPr lang="en-US">
+              <a:latin typeface="OCR A Extended" panose="02010509020102010303" pitchFamily="50" charset="0"/>
+            </a:rPr>
+            <a:t>SETTINGS</a:t>
+          </a:r>
+        </a:p>
+      </dgm:t>
+    </dgm:pt>
+    <dgm:pt modelId="{C70613A2-947A-42DF-A0D9-AD6131C5E582}" type="sibTrans" cxnId="{2A6EC5DB-461D-493C-B544-F261E449B833}">
+      <dgm:prSet/>
+      <dgm:spPr/>
+      <dgm:t>
+        <a:bodyPr/>
+        <a:lstStyle/>
+        <a:p>
+          <a:endParaRPr lang="en-US"/>
+        </a:p>
+      </dgm:t>
+    </dgm:pt>
+    <dgm:pt modelId="{100C995C-B926-4E0A-9F12-3B993CFC5468}" type="parTrans" cxnId="{2A6EC5DB-461D-493C-B544-F261E449B833}">
+      <dgm:prSet/>
+      <dgm:spPr/>
+      <dgm:t>
+        <a:bodyPr/>
+        <a:lstStyle/>
+        <a:p>
+          <a:endParaRPr lang="en-US"/>
+        </a:p>
+      </dgm:t>
+    </dgm:pt>
+    <dgm:pt modelId="{4A42F8AE-0BB4-40BA-AA9D-86CCE841E644}" type="pres">
+      <dgm:prSet presAssocID="{E076C566-32B8-469B-8401-C6CEAB64AD17}" presName="cycle" presStyleCnt="0">
+        <dgm:presLayoutVars>
+          <dgm:dir/>
+          <dgm:resizeHandles val="exact"/>
+        </dgm:presLayoutVars>
+      </dgm:prSet>
+      <dgm:spPr/>
+    </dgm:pt>
+    <dgm:pt modelId="{5D1AE90D-33B3-41D3-8121-508CF7FA9921}" type="pres">
+      <dgm:prSet presAssocID="{1D04FA3C-7F36-43FD-A40C-EC1072E4CCB5}" presName="node" presStyleLbl="node1" presStyleIdx="0" presStyleCnt="5">
+        <dgm:presLayoutVars>
+          <dgm:bulletEnabled val="1"/>
+        </dgm:presLayoutVars>
+      </dgm:prSet>
+      <dgm:spPr/>
+    </dgm:pt>
+    <dgm:pt modelId="{76FBAEEA-BD0B-4286-BA73-24CB82B01B6F}" type="pres">
+      <dgm:prSet presAssocID="{1D04FA3C-7F36-43FD-A40C-EC1072E4CCB5}" presName="spNode" presStyleCnt="0"/>
+      <dgm:spPr/>
+    </dgm:pt>
+    <dgm:pt modelId="{1808EFED-D7D8-403F-A2F3-E872663F8B60}" type="pres">
+      <dgm:prSet presAssocID="{2C91C021-2EEB-47DB-8ABF-336110DFE7D7}" presName="sibTrans" presStyleLbl="sibTrans1D1" presStyleIdx="0" presStyleCnt="5"/>
+      <dgm:spPr/>
+    </dgm:pt>
+    <dgm:pt modelId="{04FAA4C1-2D75-474C-9950-B7B0D0B62832}" type="pres">
+      <dgm:prSet presAssocID="{77154897-CB8C-4998-8916-66CA872B287A}" presName="node" presStyleLbl="node1" presStyleIdx="1" presStyleCnt="5">
+        <dgm:presLayoutVars>
+          <dgm:bulletEnabled val="1"/>
+        </dgm:presLayoutVars>
+      </dgm:prSet>
+      <dgm:spPr/>
+    </dgm:pt>
+    <dgm:pt modelId="{4299074A-E767-423B-BFAB-A0B5E67F5D7F}" type="pres">
+      <dgm:prSet presAssocID="{77154897-CB8C-4998-8916-66CA872B287A}" presName="spNode" presStyleCnt="0"/>
+      <dgm:spPr/>
+    </dgm:pt>
+    <dgm:pt modelId="{8DB17439-9BC2-4AD5-8C48-3671F330A77B}" type="pres">
+      <dgm:prSet presAssocID="{C70613A2-947A-42DF-A0D9-AD6131C5E582}" presName="sibTrans" presStyleLbl="sibTrans1D1" presStyleIdx="1" presStyleCnt="5"/>
+      <dgm:spPr/>
+    </dgm:pt>
+    <dgm:pt modelId="{62F0845F-68D5-4404-A208-FFF5D937CC74}" type="pres">
+      <dgm:prSet presAssocID="{C1D0CE1D-BC0D-42B2-81CB-7961E8AB5E7D}" presName="node" presStyleLbl="node1" presStyleIdx="2" presStyleCnt="5">
+        <dgm:presLayoutVars>
+          <dgm:bulletEnabled val="1"/>
+        </dgm:presLayoutVars>
+      </dgm:prSet>
+      <dgm:spPr/>
+    </dgm:pt>
+    <dgm:pt modelId="{72DFED9B-55C1-4BF0-828A-FFD427DB0EE7}" type="pres">
+      <dgm:prSet presAssocID="{C1D0CE1D-BC0D-42B2-81CB-7961E8AB5E7D}" presName="spNode" presStyleCnt="0"/>
+      <dgm:spPr/>
+    </dgm:pt>
+    <dgm:pt modelId="{DA347701-1099-4A1D-9789-A80EF6B977C6}" type="pres">
+      <dgm:prSet presAssocID="{AA9A85A4-BD6A-4EF7-962C-FD25999F8D22}" presName="sibTrans" presStyleLbl="sibTrans1D1" presStyleIdx="2" presStyleCnt="5"/>
+      <dgm:spPr/>
+    </dgm:pt>
+    <dgm:pt modelId="{A79F6A07-8FB6-4EA2-86EE-7DC2843FA696}" type="pres">
+      <dgm:prSet presAssocID="{E19C0025-9DF4-4F2F-B45F-D5C7A53B0F34}" presName="node" presStyleLbl="node1" presStyleIdx="3" presStyleCnt="5">
+        <dgm:presLayoutVars>
+          <dgm:bulletEnabled val="1"/>
+        </dgm:presLayoutVars>
+      </dgm:prSet>
+      <dgm:spPr/>
+    </dgm:pt>
+    <dgm:pt modelId="{1E8A6747-9D64-4D98-9772-4898EB241422}" type="pres">
+      <dgm:prSet presAssocID="{E19C0025-9DF4-4F2F-B45F-D5C7A53B0F34}" presName="spNode" presStyleCnt="0"/>
+      <dgm:spPr/>
+    </dgm:pt>
+    <dgm:pt modelId="{FBBB880F-CDF3-409C-9124-09E00EA93929}" type="pres">
+      <dgm:prSet presAssocID="{56A5AA14-8E8C-474A-B455-15AF8E5A49A3}" presName="sibTrans" presStyleLbl="sibTrans1D1" presStyleIdx="3" presStyleCnt="5"/>
+      <dgm:spPr/>
+    </dgm:pt>
+    <dgm:pt modelId="{BC8D6445-C9CE-4E00-8D41-0932F76C0CEF}" type="pres">
+      <dgm:prSet presAssocID="{9F341288-1A45-47BD-9DB4-43C66F82F15E}" presName="node" presStyleLbl="node1" presStyleIdx="4" presStyleCnt="5">
+        <dgm:presLayoutVars>
+          <dgm:bulletEnabled val="1"/>
+        </dgm:presLayoutVars>
+      </dgm:prSet>
+      <dgm:spPr/>
+    </dgm:pt>
+    <dgm:pt modelId="{8B2A77B4-52C8-4EB8-A761-2579557A4B90}" type="pres">
+      <dgm:prSet presAssocID="{9F341288-1A45-47BD-9DB4-43C66F82F15E}" presName="spNode" presStyleCnt="0"/>
+      <dgm:spPr/>
+    </dgm:pt>
+    <dgm:pt modelId="{FEC2DA28-6C74-40E5-8876-84E4969ADE9B}" type="pres">
+      <dgm:prSet presAssocID="{1BC3BDCD-6F02-4E05-AF64-AED9FF3B371F}" presName="sibTrans" presStyleLbl="sibTrans1D1" presStyleIdx="4" presStyleCnt="5"/>
+      <dgm:spPr/>
+    </dgm:pt>
+  </dgm:ptLst>
+  <dgm:cxnLst>
+    <dgm:cxn modelId="{1474E30A-ADDB-45BC-9418-5E5D442310F9}" type="presOf" srcId="{AA9A85A4-BD6A-4EF7-962C-FD25999F8D22}" destId="{DA347701-1099-4A1D-9789-A80EF6B977C6}" srcOrd="0" destOrd="0" presId="urn:microsoft.com/office/officeart/2005/8/layout/cycle5"/>
+    <dgm:cxn modelId="{34FE4F25-8B96-443C-96C3-770430853F90}" type="presOf" srcId="{1D04FA3C-7F36-43FD-A40C-EC1072E4CCB5}" destId="{5D1AE90D-33B3-41D3-8121-508CF7FA9921}" srcOrd="0" destOrd="0" presId="urn:microsoft.com/office/officeart/2005/8/layout/cycle5"/>
+    <dgm:cxn modelId="{9BB3FA2A-0F5A-4D56-91F2-DD0252CE242D}" type="presOf" srcId="{E076C566-32B8-469B-8401-C6CEAB64AD17}" destId="{4A42F8AE-0BB4-40BA-AA9D-86CCE841E644}" srcOrd="0" destOrd="0" presId="urn:microsoft.com/office/officeart/2005/8/layout/cycle5"/>
+    <dgm:cxn modelId="{5C0B9062-C299-49D6-9F89-927350F0A6EC}" type="presOf" srcId="{2C91C021-2EEB-47DB-8ABF-336110DFE7D7}" destId="{1808EFED-D7D8-403F-A2F3-E872663F8B60}" srcOrd="0" destOrd="0" presId="urn:microsoft.com/office/officeart/2005/8/layout/cycle5"/>
+    <dgm:cxn modelId="{2679C34D-B936-4A5A-8A6E-CDB2DDCB9818}" type="presOf" srcId="{C1D0CE1D-BC0D-42B2-81CB-7961E8AB5E7D}" destId="{62F0845F-68D5-4404-A208-FFF5D937CC74}" srcOrd="0" destOrd="0" presId="urn:microsoft.com/office/officeart/2005/8/layout/cycle5"/>
+    <dgm:cxn modelId="{81A7B751-B6FE-4CAA-8518-D0DD2E84E4E3}" srcId="{E076C566-32B8-469B-8401-C6CEAB64AD17}" destId="{9F341288-1A45-47BD-9DB4-43C66F82F15E}" srcOrd="4" destOrd="0" parTransId="{4994D474-AD51-4C54-918C-1B70188D622C}" sibTransId="{1BC3BDCD-6F02-4E05-AF64-AED9FF3B371F}"/>
+    <dgm:cxn modelId="{B45FCA7F-4408-4EF7-BBBF-5068E4AA21D1}" srcId="{E076C566-32B8-469B-8401-C6CEAB64AD17}" destId="{E19C0025-9DF4-4F2F-B45F-D5C7A53B0F34}" srcOrd="3" destOrd="0" parTransId="{A3301079-3494-4CE7-80AD-87870CE6F04E}" sibTransId="{56A5AA14-8E8C-474A-B455-15AF8E5A49A3}"/>
+    <dgm:cxn modelId="{49E79484-8A0B-4BD4-B3B0-A4F6F218712A}" srcId="{E076C566-32B8-469B-8401-C6CEAB64AD17}" destId="{1D04FA3C-7F36-43FD-A40C-EC1072E4CCB5}" srcOrd="0" destOrd="0" parTransId="{1E7FF448-BA0A-4EA2-A9C4-1BC61B81E39C}" sibTransId="{2C91C021-2EEB-47DB-8ABF-336110DFE7D7}"/>
+    <dgm:cxn modelId="{E0E9ED88-616E-41FE-AB41-DD343B22EA94}" type="presOf" srcId="{77154897-CB8C-4998-8916-66CA872B287A}" destId="{04FAA4C1-2D75-474C-9950-B7B0D0B62832}" srcOrd="0" destOrd="0" presId="urn:microsoft.com/office/officeart/2005/8/layout/cycle5"/>
+    <dgm:cxn modelId="{CE2DF489-7FDC-4C46-963E-1E7875E1E096}" type="presOf" srcId="{C70613A2-947A-42DF-A0D9-AD6131C5E582}" destId="{8DB17439-9BC2-4AD5-8C48-3671F330A77B}" srcOrd="0" destOrd="0" presId="urn:microsoft.com/office/officeart/2005/8/layout/cycle5"/>
+    <dgm:cxn modelId="{2980B39C-6A76-464A-BF21-42BF97A43CF0}" type="presOf" srcId="{56A5AA14-8E8C-474A-B455-15AF8E5A49A3}" destId="{FBBB880F-CDF3-409C-9124-09E00EA93929}" srcOrd="0" destOrd="0" presId="urn:microsoft.com/office/officeart/2005/8/layout/cycle5"/>
+    <dgm:cxn modelId="{4A7FBDBB-3084-4B24-AB93-DBD2939DE6C4}" srcId="{E076C566-32B8-469B-8401-C6CEAB64AD17}" destId="{C1D0CE1D-BC0D-42B2-81CB-7961E8AB5E7D}" srcOrd="2" destOrd="0" parTransId="{BF2CADFB-75B4-4AC5-A01E-A90F3F0048B1}" sibTransId="{AA9A85A4-BD6A-4EF7-962C-FD25999F8D22}"/>
+    <dgm:cxn modelId="{24325AC5-7D2D-44EF-8A3A-FBFBFA0F02B7}" type="presOf" srcId="{9F341288-1A45-47BD-9DB4-43C66F82F15E}" destId="{BC8D6445-C9CE-4E00-8D41-0932F76C0CEF}" srcOrd="0" destOrd="0" presId="urn:microsoft.com/office/officeart/2005/8/layout/cycle5"/>
+    <dgm:cxn modelId="{2A6EC5DB-461D-493C-B544-F261E449B833}" srcId="{E076C566-32B8-469B-8401-C6CEAB64AD17}" destId="{77154897-CB8C-4998-8916-66CA872B287A}" srcOrd="1" destOrd="0" parTransId="{100C995C-B926-4E0A-9F12-3B993CFC5468}" sibTransId="{C70613A2-947A-42DF-A0D9-AD6131C5E582}"/>
+    <dgm:cxn modelId="{21BDFEE0-2CD2-4229-B172-C92A40076B46}" type="presOf" srcId="{1BC3BDCD-6F02-4E05-AF64-AED9FF3B371F}" destId="{FEC2DA28-6C74-40E5-8876-84E4969ADE9B}" srcOrd="0" destOrd="0" presId="urn:microsoft.com/office/officeart/2005/8/layout/cycle5"/>
+    <dgm:cxn modelId="{DCA427F4-F898-461D-8DCB-8DB128EF6610}" type="presOf" srcId="{E19C0025-9DF4-4F2F-B45F-D5C7A53B0F34}" destId="{A79F6A07-8FB6-4EA2-86EE-7DC2843FA696}" srcOrd="0" destOrd="0" presId="urn:microsoft.com/office/officeart/2005/8/layout/cycle5"/>
+    <dgm:cxn modelId="{704EFE5A-3E58-4137-861F-BF3CA2D3BCCC}" type="presParOf" srcId="{4A42F8AE-0BB4-40BA-AA9D-86CCE841E644}" destId="{5D1AE90D-33B3-41D3-8121-508CF7FA9921}" srcOrd="0" destOrd="0" presId="urn:microsoft.com/office/officeart/2005/8/layout/cycle5"/>
+    <dgm:cxn modelId="{0EAB01F6-CA65-46D4-BE36-830E78EE41D6}" type="presParOf" srcId="{4A42F8AE-0BB4-40BA-AA9D-86CCE841E644}" destId="{76FBAEEA-BD0B-4286-BA73-24CB82B01B6F}" srcOrd="1" destOrd="0" presId="urn:microsoft.com/office/officeart/2005/8/layout/cycle5"/>
+    <dgm:cxn modelId="{BEAFB86A-7116-40BC-9336-7F39394595A2}" type="presParOf" srcId="{4A42F8AE-0BB4-40BA-AA9D-86CCE841E644}" destId="{1808EFED-D7D8-403F-A2F3-E872663F8B60}" srcOrd="2" destOrd="0" presId="urn:microsoft.com/office/officeart/2005/8/layout/cycle5"/>
+    <dgm:cxn modelId="{2FBBC5A2-44A8-470F-968A-366740103B66}" type="presParOf" srcId="{4A42F8AE-0BB4-40BA-AA9D-86CCE841E644}" destId="{04FAA4C1-2D75-474C-9950-B7B0D0B62832}" srcOrd="3" destOrd="0" presId="urn:microsoft.com/office/officeart/2005/8/layout/cycle5"/>
+    <dgm:cxn modelId="{AB6279E1-4712-4C50-8C6F-2E436CBCC841}" type="presParOf" srcId="{4A42F8AE-0BB4-40BA-AA9D-86CCE841E644}" destId="{4299074A-E767-423B-BFAB-A0B5E67F5D7F}" srcOrd="4" destOrd="0" presId="urn:microsoft.com/office/officeart/2005/8/layout/cycle5"/>
+    <dgm:cxn modelId="{853098DD-62E6-4799-A7CA-9E1F4A385B3F}" type="presParOf" srcId="{4A42F8AE-0BB4-40BA-AA9D-86CCE841E644}" destId="{8DB17439-9BC2-4AD5-8C48-3671F330A77B}" srcOrd="5" destOrd="0" presId="urn:microsoft.com/office/officeart/2005/8/layout/cycle5"/>
+    <dgm:cxn modelId="{F62770B0-1614-4D1D-8A53-017B6C366F3F}" type="presParOf" srcId="{4A42F8AE-0BB4-40BA-AA9D-86CCE841E644}" destId="{62F0845F-68D5-4404-A208-FFF5D937CC74}" srcOrd="6" destOrd="0" presId="urn:microsoft.com/office/officeart/2005/8/layout/cycle5"/>
+    <dgm:cxn modelId="{AB45950B-5562-45A4-A243-CBD5C4D7193E}" type="presParOf" srcId="{4A42F8AE-0BB4-40BA-AA9D-86CCE841E644}" destId="{72DFED9B-55C1-4BF0-828A-FFD427DB0EE7}" srcOrd="7" destOrd="0" presId="urn:microsoft.com/office/officeart/2005/8/layout/cycle5"/>
+    <dgm:cxn modelId="{D238C9FE-F5F3-44BF-BBB4-4E34B969A65E}" type="presParOf" srcId="{4A42F8AE-0BB4-40BA-AA9D-86CCE841E644}" destId="{DA347701-1099-4A1D-9789-A80EF6B977C6}" srcOrd="8" destOrd="0" presId="urn:microsoft.com/office/officeart/2005/8/layout/cycle5"/>
+    <dgm:cxn modelId="{CF5E65EC-D82D-4B81-86A5-81E393ED567C}" type="presParOf" srcId="{4A42F8AE-0BB4-40BA-AA9D-86CCE841E644}" destId="{A79F6A07-8FB6-4EA2-86EE-7DC2843FA696}" srcOrd="9" destOrd="0" presId="urn:microsoft.com/office/officeart/2005/8/layout/cycle5"/>
+    <dgm:cxn modelId="{F4BBD899-2893-48AD-AD39-4ADA6D9DE1A7}" type="presParOf" srcId="{4A42F8AE-0BB4-40BA-AA9D-86CCE841E644}" destId="{1E8A6747-9D64-4D98-9772-4898EB241422}" srcOrd="10" destOrd="0" presId="urn:microsoft.com/office/officeart/2005/8/layout/cycle5"/>
+    <dgm:cxn modelId="{2269F88A-1631-4D70-895F-59732745DFFC}" type="presParOf" srcId="{4A42F8AE-0BB4-40BA-AA9D-86CCE841E644}" destId="{FBBB880F-CDF3-409C-9124-09E00EA93929}" srcOrd="11" destOrd="0" presId="urn:microsoft.com/office/officeart/2005/8/layout/cycle5"/>
+    <dgm:cxn modelId="{4BBA3135-19F0-4BFA-8D17-FAF7ACB43B2E}" type="presParOf" srcId="{4A42F8AE-0BB4-40BA-AA9D-86CCE841E644}" destId="{BC8D6445-C9CE-4E00-8D41-0932F76C0CEF}" srcOrd="12" destOrd="0" presId="urn:microsoft.com/office/officeart/2005/8/layout/cycle5"/>
+    <dgm:cxn modelId="{3AB90AB4-66B0-430F-81F0-EF2EDACA1E7A}" type="presParOf" srcId="{4A42F8AE-0BB4-40BA-AA9D-86CCE841E644}" destId="{8B2A77B4-52C8-4EB8-A761-2579557A4B90}" srcOrd="13" destOrd="0" presId="urn:microsoft.com/office/officeart/2005/8/layout/cycle5"/>
+    <dgm:cxn modelId="{6C237F48-B8FE-4F72-A00E-1158ABA0520E}" type="presParOf" srcId="{4A42F8AE-0BB4-40BA-AA9D-86CCE841E644}" destId="{FEC2DA28-6C74-40E5-8876-84E4969ADE9B}" srcOrd="14" destOrd="0" presId="urn:microsoft.com/office/officeart/2005/8/layout/cycle5"/>
+  </dgm:cxnLst>
+  <dgm:bg/>
+  <dgm:whole/>
+  <dgm:extLst>
+    <a:ext uri="http://schemas.microsoft.com/office/drawing/2008/diagram">
+      <dsp:dataModelExt xmlns:dsp="http://schemas.microsoft.com/office/drawing/2008/diagram" relId="rId15" minVer="http://schemas.openxmlformats.org/drawingml/2006/diagram"/>
     </a:ext>
   </dgm:extLst>
 </dgm:dataModel>
@@ -5876,6 +7057,758 @@
         <a:off x="5052923" y="799642"/>
         <a:ext cx="1752216" cy="2229307"/>
       </dsp:txXfrm>
+    </dsp:sp>
+  </dsp:spTree>
+</dsp:drawing>
+</file>
+
+<file path=word/diagrams/drawing2.xml><?xml version="1.0" encoding="utf-8"?>
+<dsp:drawing xmlns:dgm="http://schemas.openxmlformats.org/drawingml/2006/diagram" xmlns:dsp="http://schemas.microsoft.com/office/drawing/2008/diagram" xmlns:a="http://schemas.openxmlformats.org/drawingml/2006/main">
+  <dsp:spTree>
+    <dsp:nvGrpSpPr>
+      <dsp:cNvPr id="0" name=""/>
+      <dsp:cNvGrpSpPr/>
+    </dsp:nvGrpSpPr>
+    <dsp:grpSpPr/>
+    <dsp:sp modelId="{5D1AE90D-33B3-41D3-8121-508CF7FA9921}">
+      <dsp:nvSpPr>
+        <dsp:cNvPr id="0" name=""/>
+        <dsp:cNvSpPr/>
+      </dsp:nvSpPr>
+      <dsp:spPr>
+        <a:xfrm>
+          <a:off x="2589177" y="1262"/>
+          <a:ext cx="1351984" cy="878789"/>
+        </a:xfrm>
+        <a:prstGeom prst="roundRect">
+          <a:avLst/>
+        </a:prstGeom>
+        <a:solidFill>
+          <a:schemeClr val="dk2">
+            <a:hueOff val="0"/>
+            <a:satOff val="0"/>
+            <a:lumOff val="0"/>
+            <a:alphaOff val="0"/>
+          </a:schemeClr>
+        </a:solidFill>
+        <a:ln w="12700" cap="flat" cmpd="sng" algn="ctr">
+          <a:solidFill>
+            <a:schemeClr val="lt2">
+              <a:hueOff val="0"/>
+              <a:satOff val="0"/>
+              <a:lumOff val="0"/>
+              <a:alphaOff val="0"/>
+            </a:schemeClr>
+          </a:solidFill>
+          <a:prstDash val="solid"/>
+          <a:miter lim="800000"/>
+        </a:ln>
+        <a:effectLst>
+          <a:reflection blurRad="6350" stA="50000" endA="300" endPos="90000" dir="5400000" sy="-100000" algn="bl" rotWithShape="0"/>
+        </a:effectLst>
+      </dsp:spPr>
+      <dsp:style>
+        <a:lnRef idx="2">
+          <a:scrgbClr r="0" g="0" b="0"/>
+        </a:lnRef>
+        <a:fillRef idx="1">
+          <a:scrgbClr r="0" g="0" b="0"/>
+        </a:fillRef>
+        <a:effectRef idx="0">
+          <a:scrgbClr r="0" g="0" b="0"/>
+        </a:effectRef>
+        <a:fontRef idx="minor">
+          <a:schemeClr val="lt1"/>
+        </a:fontRef>
+      </dsp:style>
+      <dsp:txBody>
+        <a:bodyPr spcFirstLastPara="0" vert="horz" wrap="square" lIns="68580" tIns="68580" rIns="68580" bIns="68580" numCol="1" spcCol="1270" anchor="ctr" anchorCtr="0">
+          <a:noAutofit/>
+        </a:bodyPr>
+        <a:lstStyle/>
+        <a:p>
+          <a:pPr marL="0" lvl="0" indent="0" algn="ctr" defTabSz="800100">
+            <a:lnSpc>
+              <a:spcPct val="90000"/>
+            </a:lnSpc>
+            <a:spcBef>
+              <a:spcPct val="0"/>
+            </a:spcBef>
+            <a:spcAft>
+              <a:spcPct val="35000"/>
+            </a:spcAft>
+            <a:buNone/>
+          </a:pPr>
+          <a:r>
+            <a:rPr lang="en-US" sz="1800" kern="1200">
+              <a:latin typeface="OCR A Extended" panose="02010509020102010303" pitchFamily="50" charset="0"/>
+            </a:rPr>
+            <a:t>MAIN MENU</a:t>
+          </a:r>
+        </a:p>
+      </dsp:txBody>
+      <dsp:txXfrm>
+        <a:off x="2632076" y="44161"/>
+        <a:ext cx="1266186" cy="792991"/>
+      </dsp:txXfrm>
+    </dsp:sp>
+    <dsp:sp modelId="{1808EFED-D7D8-403F-A2F3-E872663F8B60}">
+      <dsp:nvSpPr>
+        <dsp:cNvPr id="0" name=""/>
+        <dsp:cNvSpPr/>
+      </dsp:nvSpPr>
+      <dsp:spPr>
+        <a:xfrm>
+          <a:off x="1509849" y="440657"/>
+          <a:ext cx="3510641" cy="3510641"/>
+        </a:xfrm>
+        <a:custGeom>
+          <a:avLst/>
+          <a:gdLst/>
+          <a:ahLst/>
+          <a:cxnLst/>
+          <a:rect l="0" t="0" r="0" b="0"/>
+          <a:pathLst>
+            <a:path>
+              <a:moveTo>
+                <a:pt x="2612333" y="223433"/>
+              </a:moveTo>
+              <a:arcTo wR="1755320" hR="1755320" stAng="17953487" swAng="1211456"/>
+            </a:path>
+          </a:pathLst>
+        </a:custGeom>
+        <a:noFill/>
+        <a:ln w="6350" cap="flat" cmpd="sng" algn="ctr">
+          <a:solidFill>
+            <a:schemeClr val="dk2">
+              <a:hueOff val="0"/>
+              <a:satOff val="0"/>
+              <a:lumOff val="0"/>
+              <a:alphaOff val="0"/>
+            </a:schemeClr>
+          </a:solidFill>
+          <a:prstDash val="solid"/>
+          <a:miter lim="800000"/>
+          <a:tailEnd type="arrow"/>
+        </a:ln>
+        <a:effectLst/>
+      </dsp:spPr>
+      <dsp:style>
+        <a:lnRef idx="1">
+          <a:scrgbClr r="0" g="0" b="0"/>
+        </a:lnRef>
+        <a:fillRef idx="0">
+          <a:scrgbClr r="0" g="0" b="0"/>
+        </a:fillRef>
+        <a:effectRef idx="0">
+          <a:scrgbClr r="0" g="0" b="0"/>
+        </a:effectRef>
+        <a:fontRef idx="minor"/>
+      </dsp:style>
+    </dsp:sp>
+    <dsp:sp modelId="{04FAA4C1-2D75-474C-9950-B7B0D0B62832}">
+      <dsp:nvSpPr>
+        <dsp:cNvPr id="0" name=""/>
+        <dsp:cNvSpPr/>
+      </dsp:nvSpPr>
+      <dsp:spPr>
+        <a:xfrm>
+          <a:off x="4258587" y="1214159"/>
+          <a:ext cx="1351984" cy="878789"/>
+        </a:xfrm>
+        <a:prstGeom prst="roundRect">
+          <a:avLst/>
+        </a:prstGeom>
+        <a:solidFill>
+          <a:schemeClr val="dk2">
+            <a:hueOff val="0"/>
+            <a:satOff val="0"/>
+            <a:lumOff val="0"/>
+            <a:alphaOff val="0"/>
+          </a:schemeClr>
+        </a:solidFill>
+        <a:ln w="12700" cap="flat" cmpd="sng" algn="ctr">
+          <a:solidFill>
+            <a:schemeClr val="lt2">
+              <a:hueOff val="0"/>
+              <a:satOff val="0"/>
+              <a:lumOff val="0"/>
+              <a:alphaOff val="0"/>
+            </a:schemeClr>
+          </a:solidFill>
+          <a:prstDash val="solid"/>
+          <a:miter lim="800000"/>
+        </a:ln>
+        <a:effectLst>
+          <a:reflection blurRad="6350" stA="50000" endA="300" endPos="90000" dir="5400000" sy="-100000" algn="bl" rotWithShape="0"/>
+        </a:effectLst>
+      </dsp:spPr>
+      <dsp:style>
+        <a:lnRef idx="2">
+          <a:scrgbClr r="0" g="0" b="0"/>
+        </a:lnRef>
+        <a:fillRef idx="1">
+          <a:scrgbClr r="0" g="0" b="0"/>
+        </a:fillRef>
+        <a:effectRef idx="0">
+          <a:scrgbClr r="0" g="0" b="0"/>
+        </a:effectRef>
+        <a:fontRef idx="minor">
+          <a:schemeClr val="lt1"/>
+        </a:fontRef>
+      </dsp:style>
+      <dsp:txBody>
+        <a:bodyPr spcFirstLastPara="0" vert="horz" wrap="square" lIns="68580" tIns="68580" rIns="68580" bIns="68580" numCol="1" spcCol="1270" anchor="ctr" anchorCtr="0">
+          <a:noAutofit/>
+        </a:bodyPr>
+        <a:lstStyle/>
+        <a:p>
+          <a:pPr marL="0" lvl="0" indent="0" algn="ctr" defTabSz="800100">
+            <a:lnSpc>
+              <a:spcPct val="90000"/>
+            </a:lnSpc>
+            <a:spcBef>
+              <a:spcPct val="0"/>
+            </a:spcBef>
+            <a:spcAft>
+              <a:spcPct val="35000"/>
+            </a:spcAft>
+            <a:buNone/>
+          </a:pPr>
+          <a:r>
+            <a:rPr lang="en-US" sz="1800" kern="1200">
+              <a:latin typeface="OCR A Extended" panose="02010509020102010303" pitchFamily="50" charset="0"/>
+            </a:rPr>
+            <a:t>SETTINGS</a:t>
+          </a:r>
+        </a:p>
+      </dsp:txBody>
+      <dsp:txXfrm>
+        <a:off x="4301486" y="1257058"/>
+        <a:ext cx="1266186" cy="792991"/>
+      </dsp:txXfrm>
+    </dsp:sp>
+    <dsp:sp modelId="{8DB17439-9BC2-4AD5-8C48-3671F330A77B}">
+      <dsp:nvSpPr>
+        <dsp:cNvPr id="0" name=""/>
+        <dsp:cNvSpPr/>
+      </dsp:nvSpPr>
+      <dsp:spPr>
+        <a:xfrm>
+          <a:off x="1509849" y="440657"/>
+          <a:ext cx="3510641" cy="3510641"/>
+        </a:xfrm>
+        <a:custGeom>
+          <a:avLst/>
+          <a:gdLst/>
+          <a:ahLst/>
+          <a:cxnLst/>
+          <a:rect l="0" t="0" r="0" b="0"/>
+          <a:pathLst>
+            <a:path>
+              <a:moveTo>
+                <a:pt x="3506429" y="1876843"/>
+              </a:moveTo>
+              <a:arcTo wR="1755320" hR="1755320" stAng="21838189" swAng="1359663"/>
+            </a:path>
+          </a:pathLst>
+        </a:custGeom>
+        <a:noFill/>
+        <a:ln w="6350" cap="flat" cmpd="sng" algn="ctr">
+          <a:solidFill>
+            <a:schemeClr val="dk2">
+              <a:hueOff val="0"/>
+              <a:satOff val="0"/>
+              <a:lumOff val="0"/>
+              <a:alphaOff val="0"/>
+            </a:schemeClr>
+          </a:solidFill>
+          <a:prstDash val="solid"/>
+          <a:miter lim="800000"/>
+          <a:tailEnd type="arrow"/>
+        </a:ln>
+        <a:effectLst/>
+      </dsp:spPr>
+      <dsp:style>
+        <a:lnRef idx="1">
+          <a:scrgbClr r="0" g="0" b="0"/>
+        </a:lnRef>
+        <a:fillRef idx="0">
+          <a:scrgbClr r="0" g="0" b="0"/>
+        </a:fillRef>
+        <a:effectRef idx="0">
+          <a:scrgbClr r="0" g="0" b="0"/>
+        </a:effectRef>
+        <a:fontRef idx="minor"/>
+      </dsp:style>
+    </dsp:sp>
+    <dsp:sp modelId="{62F0845F-68D5-4404-A208-FFF5D937CC74}">
+      <dsp:nvSpPr>
+        <dsp:cNvPr id="0" name=""/>
+        <dsp:cNvSpPr/>
+      </dsp:nvSpPr>
+      <dsp:spPr>
+        <a:xfrm>
+          <a:off x="3620929" y="3176667"/>
+          <a:ext cx="1351984" cy="878789"/>
+        </a:xfrm>
+        <a:prstGeom prst="roundRect">
+          <a:avLst/>
+        </a:prstGeom>
+        <a:solidFill>
+          <a:schemeClr val="dk2">
+            <a:hueOff val="0"/>
+            <a:satOff val="0"/>
+            <a:lumOff val="0"/>
+            <a:alphaOff val="0"/>
+          </a:schemeClr>
+        </a:solidFill>
+        <a:ln w="12700" cap="flat" cmpd="sng" algn="ctr">
+          <a:solidFill>
+            <a:schemeClr val="lt2">
+              <a:hueOff val="0"/>
+              <a:satOff val="0"/>
+              <a:lumOff val="0"/>
+              <a:alphaOff val="0"/>
+            </a:schemeClr>
+          </a:solidFill>
+          <a:prstDash val="solid"/>
+          <a:miter lim="800000"/>
+        </a:ln>
+        <a:effectLst>
+          <a:reflection blurRad="6350" stA="50000" endA="300" endPos="90000" dir="5400000" sy="-100000" algn="bl" rotWithShape="0"/>
+        </a:effectLst>
+      </dsp:spPr>
+      <dsp:style>
+        <a:lnRef idx="2">
+          <a:scrgbClr r="0" g="0" b="0"/>
+        </a:lnRef>
+        <a:fillRef idx="1">
+          <a:scrgbClr r="0" g="0" b="0"/>
+        </a:fillRef>
+        <a:effectRef idx="0">
+          <a:scrgbClr r="0" g="0" b="0"/>
+        </a:effectRef>
+        <a:fontRef idx="minor">
+          <a:schemeClr val="lt1"/>
+        </a:fontRef>
+      </dsp:style>
+      <dsp:txBody>
+        <a:bodyPr spcFirstLastPara="0" vert="horz" wrap="square" lIns="68580" tIns="68580" rIns="68580" bIns="68580" numCol="1" spcCol="1270" anchor="ctr" anchorCtr="0">
+          <a:noAutofit/>
+        </a:bodyPr>
+        <a:lstStyle/>
+        <a:p>
+          <a:pPr marL="0" lvl="0" indent="0" algn="ctr" defTabSz="800100">
+            <a:lnSpc>
+              <a:spcPct val="90000"/>
+            </a:lnSpc>
+            <a:spcBef>
+              <a:spcPct val="0"/>
+            </a:spcBef>
+            <a:spcAft>
+              <a:spcPct val="35000"/>
+            </a:spcAft>
+            <a:buNone/>
+          </a:pPr>
+          <a:r>
+            <a:rPr lang="en-US" sz="1800" kern="1200">
+              <a:latin typeface="OCR A Extended" panose="02010509020102010303" pitchFamily="50" charset="0"/>
+            </a:rPr>
+            <a:t>PREGAME</a:t>
+          </a:r>
+        </a:p>
+        <a:p>
+          <a:pPr marL="0" lvl="0" indent="0" algn="ctr" defTabSz="800100">
+            <a:lnSpc>
+              <a:spcPct val="90000"/>
+            </a:lnSpc>
+            <a:spcBef>
+              <a:spcPct val="0"/>
+            </a:spcBef>
+            <a:spcAft>
+              <a:spcPct val="35000"/>
+            </a:spcAft>
+            <a:buNone/>
+          </a:pPr>
+          <a:r>
+            <a:rPr lang="en-US" sz="1800" kern="1200">
+              <a:latin typeface="OCR A Extended" panose="02010509020102010303" pitchFamily="50" charset="0"/>
+            </a:rPr>
+            <a:t>SCREEN</a:t>
+          </a:r>
+        </a:p>
+      </dsp:txBody>
+      <dsp:txXfrm>
+        <a:off x="3663828" y="3219566"/>
+        <a:ext cx="1266186" cy="792991"/>
+      </dsp:txXfrm>
+    </dsp:sp>
+    <dsp:sp modelId="{DA347701-1099-4A1D-9789-A80EF6B977C6}">
+      <dsp:nvSpPr>
+        <dsp:cNvPr id="0" name=""/>
+        <dsp:cNvSpPr/>
+      </dsp:nvSpPr>
+      <dsp:spPr>
+        <a:xfrm>
+          <a:off x="1509849" y="440657"/>
+          <a:ext cx="3510641" cy="3510641"/>
+        </a:xfrm>
+        <a:custGeom>
+          <a:avLst/>
+          <a:gdLst/>
+          <a:ahLst/>
+          <a:cxnLst/>
+          <a:rect l="0" t="0" r="0" b="0"/>
+          <a:pathLst>
+            <a:path>
+              <a:moveTo>
+                <a:pt x="1970713" y="3497376"/>
+              </a:moveTo>
+              <a:arcTo wR="1755320" hR="1755320" stAng="4977093" swAng="845815"/>
+            </a:path>
+          </a:pathLst>
+        </a:custGeom>
+        <a:noFill/>
+        <a:ln w="6350" cap="flat" cmpd="sng" algn="ctr">
+          <a:solidFill>
+            <a:schemeClr val="dk2">
+              <a:hueOff val="0"/>
+              <a:satOff val="0"/>
+              <a:lumOff val="0"/>
+              <a:alphaOff val="0"/>
+            </a:schemeClr>
+          </a:solidFill>
+          <a:prstDash val="solid"/>
+          <a:miter lim="800000"/>
+          <a:tailEnd type="arrow"/>
+        </a:ln>
+        <a:effectLst/>
+      </dsp:spPr>
+      <dsp:style>
+        <a:lnRef idx="1">
+          <a:scrgbClr r="0" g="0" b="0"/>
+        </a:lnRef>
+        <a:fillRef idx="0">
+          <a:scrgbClr r="0" g="0" b="0"/>
+        </a:fillRef>
+        <a:effectRef idx="0">
+          <a:scrgbClr r="0" g="0" b="0"/>
+        </a:effectRef>
+        <a:fontRef idx="minor"/>
+      </dsp:style>
+    </dsp:sp>
+    <dsp:sp modelId="{A79F6A07-8FB6-4EA2-86EE-7DC2843FA696}">
+      <dsp:nvSpPr>
+        <dsp:cNvPr id="0" name=""/>
+        <dsp:cNvSpPr/>
+      </dsp:nvSpPr>
+      <dsp:spPr>
+        <a:xfrm>
+          <a:off x="1557426" y="3176667"/>
+          <a:ext cx="1351984" cy="878789"/>
+        </a:xfrm>
+        <a:prstGeom prst="roundRect">
+          <a:avLst/>
+        </a:prstGeom>
+        <a:solidFill>
+          <a:schemeClr val="dk2">
+            <a:hueOff val="0"/>
+            <a:satOff val="0"/>
+            <a:lumOff val="0"/>
+            <a:alphaOff val="0"/>
+          </a:schemeClr>
+        </a:solidFill>
+        <a:ln w="12700" cap="flat" cmpd="sng" algn="ctr">
+          <a:solidFill>
+            <a:schemeClr val="lt2">
+              <a:hueOff val="0"/>
+              <a:satOff val="0"/>
+              <a:lumOff val="0"/>
+              <a:alphaOff val="0"/>
+            </a:schemeClr>
+          </a:solidFill>
+          <a:prstDash val="solid"/>
+          <a:miter lim="800000"/>
+        </a:ln>
+        <a:effectLst>
+          <a:reflection blurRad="6350" stA="50000" endA="300" endPos="90000" dir="5400000" sy="-100000" algn="bl" rotWithShape="0"/>
+        </a:effectLst>
+      </dsp:spPr>
+      <dsp:style>
+        <a:lnRef idx="2">
+          <a:scrgbClr r="0" g="0" b="0"/>
+        </a:lnRef>
+        <a:fillRef idx="1">
+          <a:scrgbClr r="0" g="0" b="0"/>
+        </a:fillRef>
+        <a:effectRef idx="0">
+          <a:scrgbClr r="0" g="0" b="0"/>
+        </a:effectRef>
+        <a:fontRef idx="minor">
+          <a:schemeClr val="lt1"/>
+        </a:fontRef>
+      </dsp:style>
+      <dsp:txBody>
+        <a:bodyPr spcFirstLastPara="0" vert="horz" wrap="square" lIns="68580" tIns="68580" rIns="68580" bIns="68580" numCol="1" spcCol="1270" anchor="ctr" anchorCtr="0">
+          <a:noAutofit/>
+        </a:bodyPr>
+        <a:lstStyle/>
+        <a:p>
+          <a:pPr marL="0" lvl="0" indent="0" algn="ctr" defTabSz="800100">
+            <a:lnSpc>
+              <a:spcPct val="90000"/>
+            </a:lnSpc>
+            <a:spcBef>
+              <a:spcPct val="0"/>
+            </a:spcBef>
+            <a:spcAft>
+              <a:spcPct val="35000"/>
+            </a:spcAft>
+            <a:buNone/>
+          </a:pPr>
+          <a:r>
+            <a:rPr lang="en-US" sz="1800" kern="1200">
+              <a:latin typeface="OCR A Extended" panose="02010509020102010303" pitchFamily="50" charset="0"/>
+            </a:rPr>
+            <a:t>INGAME</a:t>
+          </a:r>
+        </a:p>
+        <a:p>
+          <a:pPr marL="0" lvl="0" indent="0" algn="ctr" defTabSz="800100">
+            <a:lnSpc>
+              <a:spcPct val="90000"/>
+            </a:lnSpc>
+            <a:spcBef>
+              <a:spcPct val="0"/>
+            </a:spcBef>
+            <a:spcAft>
+              <a:spcPct val="35000"/>
+            </a:spcAft>
+            <a:buNone/>
+          </a:pPr>
+          <a:r>
+            <a:rPr lang="en-US" sz="1800" kern="1200">
+              <a:latin typeface="OCR A Extended" panose="02010509020102010303" pitchFamily="50" charset="0"/>
+            </a:rPr>
+            <a:t>SCREEN</a:t>
+          </a:r>
+        </a:p>
+      </dsp:txBody>
+      <dsp:txXfrm>
+        <a:off x="1600325" y="3219566"/>
+        <a:ext cx="1266186" cy="792991"/>
+      </dsp:txXfrm>
+    </dsp:sp>
+    <dsp:sp modelId="{FBBB880F-CDF3-409C-9124-09E00EA93929}">
+      <dsp:nvSpPr>
+        <dsp:cNvPr id="0" name=""/>
+        <dsp:cNvSpPr/>
+      </dsp:nvSpPr>
+      <dsp:spPr>
+        <a:xfrm>
+          <a:off x="1509849" y="440657"/>
+          <a:ext cx="3510641" cy="3510641"/>
+        </a:xfrm>
+        <a:custGeom>
+          <a:avLst/>
+          <a:gdLst/>
+          <a:ahLst/>
+          <a:cxnLst/>
+          <a:rect l="0" t="0" r="0" b="0"/>
+          <a:pathLst>
+            <a:path>
+              <a:moveTo>
+                <a:pt x="186216" y="2542127"/>
+              </a:moveTo>
+              <a:arcTo wR="1755320" hR="1755320" stAng="9202148" swAng="1359663"/>
+            </a:path>
+          </a:pathLst>
+        </a:custGeom>
+        <a:noFill/>
+        <a:ln w="6350" cap="flat" cmpd="sng" algn="ctr">
+          <a:solidFill>
+            <a:schemeClr val="dk2">
+              <a:hueOff val="0"/>
+              <a:satOff val="0"/>
+              <a:lumOff val="0"/>
+              <a:alphaOff val="0"/>
+            </a:schemeClr>
+          </a:solidFill>
+          <a:prstDash val="solid"/>
+          <a:miter lim="800000"/>
+          <a:tailEnd type="arrow"/>
+        </a:ln>
+        <a:effectLst/>
+      </dsp:spPr>
+      <dsp:style>
+        <a:lnRef idx="1">
+          <a:scrgbClr r="0" g="0" b="0"/>
+        </a:lnRef>
+        <a:fillRef idx="0">
+          <a:scrgbClr r="0" g="0" b="0"/>
+        </a:fillRef>
+        <a:effectRef idx="0">
+          <a:scrgbClr r="0" g="0" b="0"/>
+        </a:effectRef>
+        <a:fontRef idx="minor"/>
+      </dsp:style>
+    </dsp:sp>
+    <dsp:sp modelId="{BC8D6445-C9CE-4E00-8D41-0932F76C0CEF}">
+      <dsp:nvSpPr>
+        <dsp:cNvPr id="0" name=""/>
+        <dsp:cNvSpPr/>
+      </dsp:nvSpPr>
+      <dsp:spPr>
+        <a:xfrm>
+          <a:off x="919768" y="1214159"/>
+          <a:ext cx="1351984" cy="878789"/>
+        </a:xfrm>
+        <a:prstGeom prst="roundRect">
+          <a:avLst/>
+        </a:prstGeom>
+        <a:solidFill>
+          <a:schemeClr val="dk2">
+            <a:hueOff val="0"/>
+            <a:satOff val="0"/>
+            <a:lumOff val="0"/>
+            <a:alphaOff val="0"/>
+          </a:schemeClr>
+        </a:solidFill>
+        <a:ln w="12700" cap="flat" cmpd="sng" algn="ctr">
+          <a:solidFill>
+            <a:schemeClr val="lt2">
+              <a:hueOff val="0"/>
+              <a:satOff val="0"/>
+              <a:lumOff val="0"/>
+              <a:alphaOff val="0"/>
+            </a:schemeClr>
+          </a:solidFill>
+          <a:prstDash val="solid"/>
+          <a:miter lim="800000"/>
+        </a:ln>
+        <a:effectLst>
+          <a:reflection blurRad="6350" stA="50000" endA="300" endPos="90000" dir="5400000" sy="-100000" algn="bl" rotWithShape="0"/>
+        </a:effectLst>
+      </dsp:spPr>
+      <dsp:style>
+        <a:lnRef idx="2">
+          <a:scrgbClr r="0" g="0" b="0"/>
+        </a:lnRef>
+        <a:fillRef idx="1">
+          <a:scrgbClr r="0" g="0" b="0"/>
+        </a:fillRef>
+        <a:effectRef idx="0">
+          <a:scrgbClr r="0" g="0" b="0"/>
+        </a:effectRef>
+        <a:fontRef idx="minor">
+          <a:schemeClr val="lt1"/>
+        </a:fontRef>
+      </dsp:style>
+      <dsp:txBody>
+        <a:bodyPr spcFirstLastPara="0" vert="horz" wrap="square" lIns="68580" tIns="68580" rIns="68580" bIns="68580" numCol="1" spcCol="1270" anchor="ctr" anchorCtr="0">
+          <a:noAutofit/>
+        </a:bodyPr>
+        <a:lstStyle/>
+        <a:p>
+          <a:pPr marL="0" lvl="0" indent="0" algn="ctr" defTabSz="800100">
+            <a:lnSpc>
+              <a:spcPct val="90000"/>
+            </a:lnSpc>
+            <a:spcBef>
+              <a:spcPct val="0"/>
+            </a:spcBef>
+            <a:spcAft>
+              <a:spcPct val="35000"/>
+            </a:spcAft>
+            <a:buNone/>
+          </a:pPr>
+          <a:r>
+            <a:rPr lang="en-US" sz="1800" kern="1200">
+              <a:latin typeface="OCR A Extended" panose="02010509020102010303" pitchFamily="50" charset="0"/>
+            </a:rPr>
+            <a:t>END</a:t>
+          </a:r>
+        </a:p>
+        <a:p>
+          <a:pPr marL="0" lvl="0" indent="0" algn="ctr" defTabSz="800100">
+            <a:lnSpc>
+              <a:spcPct val="90000"/>
+            </a:lnSpc>
+            <a:spcBef>
+              <a:spcPct val="0"/>
+            </a:spcBef>
+            <a:spcAft>
+              <a:spcPct val="35000"/>
+            </a:spcAft>
+            <a:buNone/>
+          </a:pPr>
+          <a:r>
+            <a:rPr lang="en-US" sz="1800" kern="1200">
+              <a:latin typeface="OCR A Extended" panose="02010509020102010303" pitchFamily="50" charset="0"/>
+            </a:rPr>
+            <a:t>SCREEN</a:t>
+          </a:r>
+        </a:p>
+      </dsp:txBody>
+      <dsp:txXfrm>
+        <a:off x="962667" y="1257058"/>
+        <a:ext cx="1266186" cy="792991"/>
+      </dsp:txXfrm>
+    </dsp:sp>
+    <dsp:sp modelId="{FEC2DA28-6C74-40E5-8876-84E4969ADE9B}">
+      <dsp:nvSpPr>
+        <dsp:cNvPr id="0" name=""/>
+        <dsp:cNvSpPr/>
+      </dsp:nvSpPr>
+      <dsp:spPr>
+        <a:xfrm>
+          <a:off x="1509849" y="440657"/>
+          <a:ext cx="3510641" cy="3510641"/>
+        </a:xfrm>
+        <a:custGeom>
+          <a:avLst/>
+          <a:gdLst/>
+          <a:ahLst/>
+          <a:cxnLst/>
+          <a:rect l="0" t="0" r="0" b="0"/>
+          <a:pathLst>
+            <a:path>
+              <a:moveTo>
+                <a:pt x="422242" y="613369"/>
+              </a:moveTo>
+              <a:arcTo wR="1755320" hR="1755320" stAng="13235056" swAng="1211456"/>
+            </a:path>
+          </a:pathLst>
+        </a:custGeom>
+        <a:noFill/>
+        <a:ln w="6350" cap="flat" cmpd="sng" algn="ctr">
+          <a:solidFill>
+            <a:schemeClr val="dk2">
+              <a:hueOff val="0"/>
+              <a:satOff val="0"/>
+              <a:lumOff val="0"/>
+              <a:alphaOff val="0"/>
+            </a:schemeClr>
+          </a:solidFill>
+          <a:prstDash val="solid"/>
+          <a:miter lim="800000"/>
+          <a:tailEnd type="arrow"/>
+        </a:ln>
+        <a:effectLst/>
+      </dsp:spPr>
+      <dsp:style>
+        <a:lnRef idx="1">
+          <a:scrgbClr r="0" g="0" b="0"/>
+        </a:lnRef>
+        <a:fillRef idx="0">
+          <a:scrgbClr r="0" g="0" b="0"/>
+        </a:fillRef>
+        <a:effectRef idx="0">
+          <a:scrgbClr r="0" g="0" b="0"/>
+        </a:effectRef>
+        <a:fontRef idx="minor"/>
+      </dsp:style>
     </dsp:sp>
   </dsp:spTree>
 </dsp:drawing>
@@ -7526,6 +9459,214 @@
 </dgm:layoutDef>
 </file>
 
+<file path=word/diagrams/layout2.xml><?xml version="1.0" encoding="utf-8"?>
+<dgm:layoutDef xmlns:dgm="http://schemas.openxmlformats.org/drawingml/2006/diagram" xmlns:a="http://schemas.openxmlformats.org/drawingml/2006/main" uniqueId="urn:microsoft.com/office/officeart/2005/8/layout/cycle5">
+  <dgm:title val=""/>
+  <dgm:desc val=""/>
+  <dgm:catLst>
+    <dgm:cat type="cycle" pri="3000"/>
+  </dgm:catLst>
+  <dgm:sampData>
+    <dgm:dataModel>
+      <dgm:ptLst>
+        <dgm:pt modelId="0" type="doc"/>
+        <dgm:pt modelId="1">
+          <dgm:prSet phldr="1"/>
+        </dgm:pt>
+        <dgm:pt modelId="2">
+          <dgm:prSet phldr="1"/>
+        </dgm:pt>
+        <dgm:pt modelId="3">
+          <dgm:prSet phldr="1"/>
+        </dgm:pt>
+        <dgm:pt modelId="4">
+          <dgm:prSet phldr="1"/>
+        </dgm:pt>
+        <dgm:pt modelId="5">
+          <dgm:prSet phldr="1"/>
+        </dgm:pt>
+      </dgm:ptLst>
+      <dgm:cxnLst>
+        <dgm:cxn modelId="6" srcId="0" destId="1" srcOrd="0" destOrd="0"/>
+        <dgm:cxn modelId="7" srcId="0" destId="2" srcOrd="1" destOrd="0"/>
+        <dgm:cxn modelId="8" srcId="0" destId="3" srcOrd="2" destOrd="0"/>
+        <dgm:cxn modelId="9" srcId="0" destId="4" srcOrd="3" destOrd="0"/>
+        <dgm:cxn modelId="10" srcId="0" destId="5" srcOrd="4" destOrd="0"/>
+      </dgm:cxnLst>
+      <dgm:bg/>
+      <dgm:whole/>
+    </dgm:dataModel>
+  </dgm:sampData>
+  <dgm:styleData>
+    <dgm:dataModel>
+      <dgm:ptLst>
+        <dgm:pt modelId="0" type="doc"/>
+        <dgm:pt modelId="1"/>
+        <dgm:pt modelId="2"/>
+        <dgm:pt modelId="3"/>
+      </dgm:ptLst>
+      <dgm:cxnLst>
+        <dgm:cxn modelId="4" srcId="0" destId="1" srcOrd="0" destOrd="0"/>
+        <dgm:cxn modelId="5" srcId="0" destId="2" srcOrd="1" destOrd="0"/>
+        <dgm:cxn modelId="6" srcId="0" destId="3" srcOrd="2" destOrd="0"/>
+      </dgm:cxnLst>
+      <dgm:bg/>
+      <dgm:whole/>
+    </dgm:dataModel>
+  </dgm:styleData>
+  <dgm:clrData>
+    <dgm:dataModel>
+      <dgm:ptLst>
+        <dgm:pt modelId="0" type="doc"/>
+        <dgm:pt modelId="1"/>
+        <dgm:pt modelId="2"/>
+        <dgm:pt modelId="3"/>
+        <dgm:pt modelId="4"/>
+        <dgm:pt modelId="5"/>
+        <dgm:pt modelId="6"/>
+      </dgm:ptLst>
+      <dgm:cxnLst>
+        <dgm:cxn modelId="7" srcId="0" destId="1" srcOrd="0" destOrd="0"/>
+        <dgm:cxn modelId="8" srcId="0" destId="2" srcOrd="1" destOrd="0"/>
+        <dgm:cxn modelId="9" srcId="0" destId="3" srcOrd="2" destOrd="0"/>
+        <dgm:cxn modelId="10" srcId="0" destId="4" srcOrd="3" destOrd="0"/>
+        <dgm:cxn modelId="11" srcId="0" destId="5" srcOrd="4" destOrd="0"/>
+        <dgm:cxn modelId="12" srcId="0" destId="6" srcOrd="5" destOrd="0"/>
+      </dgm:cxnLst>
+      <dgm:bg/>
+      <dgm:whole/>
+    </dgm:dataModel>
+  </dgm:clrData>
+  <dgm:layoutNode name="cycle">
+    <dgm:varLst>
+      <dgm:dir/>
+      <dgm:resizeHandles val="exact"/>
+    </dgm:varLst>
+    <dgm:choose name="Name0">
+      <dgm:if name="Name1" func="var" arg="dir" op="equ" val="norm">
+        <dgm:choose name="Name2">
+          <dgm:if name="Name3" axis="ch" ptType="node" func="cnt" op="gt" val="2">
+            <dgm:alg type="cycle">
+              <dgm:param type="stAng" val="0"/>
+              <dgm:param type="spanAng" val="360"/>
+            </dgm:alg>
+          </dgm:if>
+          <dgm:else name="Name4">
+            <dgm:alg type="cycle">
+              <dgm:param type="stAng" val="-90"/>
+              <dgm:param type="spanAng" val="360"/>
+            </dgm:alg>
+          </dgm:else>
+        </dgm:choose>
+      </dgm:if>
+      <dgm:else name="Name5">
+        <dgm:choose name="Name6">
+          <dgm:if name="Name7" axis="ch" ptType="node" func="cnt" op="gt" val="2">
+            <dgm:alg type="cycle">
+              <dgm:param type="stAng" val="0"/>
+              <dgm:param type="spanAng" val="-360"/>
+            </dgm:alg>
+          </dgm:if>
+          <dgm:else name="Name8">
+            <dgm:alg type="cycle">
+              <dgm:param type="stAng" val="90"/>
+              <dgm:param type="spanAng" val="-360"/>
+            </dgm:alg>
+          </dgm:else>
+        </dgm:choose>
+      </dgm:else>
+    </dgm:choose>
+    <dgm:shape xmlns:r="http://schemas.openxmlformats.org/officeDocument/2006/relationships" r:blip="">
+      <dgm:adjLst/>
+    </dgm:shape>
+    <dgm:presOf/>
+    <dgm:choose name="Name9">
+      <dgm:if name="Name10" func="var" arg="dir" op="equ" val="norm">
+        <dgm:constrLst>
+          <dgm:constr type="w" for="ch" forName="node" refType="w"/>
+          <dgm:constr type="w" for="ch" ptType="sibTrans" refType="w" refFor="ch" refForName="node" op="equ" fact="0.3"/>
+          <dgm:constr type="diam" for="ch" ptType="sibTrans" refType="diam" op="equ"/>
+          <dgm:constr type="sibSp" refType="w" refFor="ch" refForName="node" op="equ" fact="0.15"/>
+          <dgm:constr type="w" for="ch" forName="spNode" refType="sibSp" fact="1.6"/>
+          <dgm:constr type="primFontSz" for="ch" forName="node" op="equ" val="65"/>
+        </dgm:constrLst>
+      </dgm:if>
+      <dgm:else name="Name11">
+        <dgm:constrLst>
+          <dgm:constr type="w" for="ch" forName="node" refType="w"/>
+          <dgm:constr type="w" for="ch" ptType="sibTrans" refType="w" refFor="ch" refForName="node" op="equ" fact="0.3"/>
+          <dgm:constr type="diam" for="ch" ptType="sibTrans" refType="diam" fact="-1"/>
+          <dgm:constr type="diam" for="ch" refType="diam" op="equ" fact="-1"/>
+          <dgm:constr type="sibSp" refType="w" refFor="ch" refForName="node" op="equ" fact="0.15"/>
+          <dgm:constr type="w" for="ch" forName="spNode" refType="sibSp" fact="1.6"/>
+          <dgm:constr type="primFontSz" for="ch" forName="node" op="equ" val="65"/>
+        </dgm:constrLst>
+      </dgm:else>
+    </dgm:choose>
+    <dgm:ruleLst/>
+    <dgm:forEach name="Name12" axis="ch" ptType="node">
+      <dgm:layoutNode name="node">
+        <dgm:varLst>
+          <dgm:bulletEnabled val="1"/>
+        </dgm:varLst>
+        <dgm:alg type="tx"/>
+        <dgm:shape xmlns:r="http://schemas.openxmlformats.org/officeDocument/2006/relationships" type="roundRect" r:blip="">
+          <dgm:adjLst/>
+        </dgm:shape>
+        <dgm:presOf axis="desOrSelf" ptType="node"/>
+        <dgm:constrLst>
+          <dgm:constr type="h" refType="w" fact="0.65"/>
+          <dgm:constr type="tMarg" refType="primFontSz" fact="0.3"/>
+          <dgm:constr type="bMarg" refType="primFontSz" fact="0.3"/>
+          <dgm:constr type="lMarg" refType="primFontSz" fact="0.3"/>
+          <dgm:constr type="rMarg" refType="primFontSz" fact="0.3"/>
+        </dgm:constrLst>
+        <dgm:ruleLst>
+          <dgm:rule type="primFontSz" val="5" fact="NaN" max="NaN"/>
+        </dgm:ruleLst>
+      </dgm:layoutNode>
+      <dgm:choose name="Name13">
+        <dgm:if name="Name14" axis="par ch" ptType="doc node" func="cnt" op="gt" val="1">
+          <dgm:layoutNode name="spNode">
+            <dgm:alg type="sp"/>
+            <dgm:shape xmlns:r="http://schemas.openxmlformats.org/officeDocument/2006/relationships" r:blip="">
+              <dgm:adjLst/>
+            </dgm:shape>
+            <dgm:presOf/>
+            <dgm:constrLst>
+              <dgm:constr type="h" refType="w"/>
+            </dgm:constrLst>
+            <dgm:ruleLst/>
+          </dgm:layoutNode>
+          <dgm:forEach name="Name15" axis="followSib" ptType="sibTrans" hideLastTrans="0" cnt="1">
+            <dgm:layoutNode name="sibTrans">
+              <dgm:alg type="conn">
+                <dgm:param type="dim" val="1D"/>
+                <dgm:param type="connRout" val="curve"/>
+                <dgm:param type="begPts" val="radial"/>
+                <dgm:param type="endPts" val="radial"/>
+              </dgm:alg>
+              <dgm:shape xmlns:r="http://schemas.openxmlformats.org/officeDocument/2006/relationships" type="conn" r:blip="">
+                <dgm:adjLst/>
+              </dgm:shape>
+              <dgm:presOf axis="self"/>
+              <dgm:constrLst>
+                <dgm:constr type="h" refType="w" fact="0.65"/>
+                <dgm:constr type="connDist"/>
+                <dgm:constr type="begPad" refType="connDist" fact="0.2"/>
+                <dgm:constr type="endPad" refType="connDist" fact="0.2"/>
+              </dgm:constrLst>
+              <dgm:ruleLst/>
+            </dgm:layoutNode>
+          </dgm:forEach>
+        </dgm:if>
+        <dgm:else name="Name16"/>
+      </dgm:choose>
+    </dgm:forEach>
+  </dgm:layoutNode>
+</dgm:layoutDef>
+</file>
+
 <file path=word/diagrams/quickStyle1.xml><?xml version="1.0" encoding="utf-8"?>
 <dgm:styleDef xmlns:dgm="http://schemas.openxmlformats.org/drawingml/2006/diagram" xmlns:a="http://schemas.openxmlformats.org/drawingml/2006/main" uniqueId="urn:microsoft.com/office/officeart/2005/8/quickstyle/simple5">
   <dgm:title val=""/>
@@ -8532,6 +10673,1040 @@
         <a:scrgbClr r="0" g="0" b="0"/>
       </a:fillRef>
       <a:effectRef idx="3">
+        <a:scrgbClr r="0" g="0" b="0"/>
+      </a:effectRef>
+      <a:fontRef idx="minor"/>
+    </dgm:style>
+  </dgm:styleLbl>
+  <dgm:styleLbl name="revTx">
+    <dgm:scene3d>
+      <a:camera prst="orthographicFront"/>
+      <a:lightRig rig="threePt" dir="t"/>
+    </dgm:scene3d>
+    <dgm:sp3d/>
+    <dgm:txPr/>
+    <dgm:style>
+      <a:lnRef idx="0">
+        <a:scrgbClr r="0" g="0" b="0"/>
+      </a:lnRef>
+      <a:fillRef idx="0">
+        <a:scrgbClr r="0" g="0" b="0"/>
+      </a:fillRef>
+      <a:effectRef idx="0">
+        <a:scrgbClr r="0" g="0" b="0"/>
+      </a:effectRef>
+      <a:fontRef idx="minor"/>
+    </dgm:style>
+  </dgm:styleLbl>
+</dgm:styleDef>
+</file>
+
+<file path=word/diagrams/quickStyle2.xml><?xml version="1.0" encoding="utf-8"?>
+<dgm:styleDef xmlns:dgm="http://schemas.openxmlformats.org/drawingml/2006/diagram" xmlns:a="http://schemas.openxmlformats.org/drawingml/2006/main" uniqueId="urn:microsoft.com/office/officeart/2005/8/quickstyle/simple1">
+  <dgm:title val=""/>
+  <dgm:desc val=""/>
+  <dgm:catLst>
+    <dgm:cat type="simple" pri="10100"/>
+  </dgm:catLst>
+  <dgm:scene3d>
+    <a:camera prst="orthographicFront"/>
+    <a:lightRig rig="threePt" dir="t"/>
+  </dgm:scene3d>
+  <dgm:styleLbl name="node0">
+    <dgm:scene3d>
+      <a:camera prst="orthographicFront"/>
+      <a:lightRig rig="threePt" dir="t"/>
+    </dgm:scene3d>
+    <dgm:sp3d/>
+    <dgm:txPr/>
+    <dgm:style>
+      <a:lnRef idx="2">
+        <a:scrgbClr r="0" g="0" b="0"/>
+      </a:lnRef>
+      <a:fillRef idx="1">
+        <a:scrgbClr r="0" g="0" b="0"/>
+      </a:fillRef>
+      <a:effectRef idx="0">
+        <a:scrgbClr r="0" g="0" b="0"/>
+      </a:effectRef>
+      <a:fontRef idx="minor">
+        <a:schemeClr val="lt1"/>
+      </a:fontRef>
+    </dgm:style>
+  </dgm:styleLbl>
+  <dgm:styleLbl name="lnNode1">
+    <dgm:scene3d>
+      <a:camera prst="orthographicFront"/>
+      <a:lightRig rig="threePt" dir="t"/>
+    </dgm:scene3d>
+    <dgm:sp3d/>
+    <dgm:txPr/>
+    <dgm:style>
+      <a:lnRef idx="2">
+        <a:scrgbClr r="0" g="0" b="0"/>
+      </a:lnRef>
+      <a:fillRef idx="1">
+        <a:scrgbClr r="0" g="0" b="0"/>
+      </a:fillRef>
+      <a:effectRef idx="0">
+        <a:scrgbClr r="0" g="0" b="0"/>
+      </a:effectRef>
+      <a:fontRef idx="minor">
+        <a:schemeClr val="lt1"/>
+      </a:fontRef>
+    </dgm:style>
+  </dgm:styleLbl>
+  <dgm:styleLbl name="vennNode1">
+    <dgm:scene3d>
+      <a:camera prst="orthographicFront"/>
+      <a:lightRig rig="threePt" dir="t"/>
+    </dgm:scene3d>
+    <dgm:sp3d/>
+    <dgm:txPr/>
+    <dgm:style>
+      <a:lnRef idx="2">
+        <a:scrgbClr r="0" g="0" b="0"/>
+      </a:lnRef>
+      <a:fillRef idx="1">
+        <a:scrgbClr r="0" g="0" b="0"/>
+      </a:fillRef>
+      <a:effectRef idx="0">
+        <a:scrgbClr r="0" g="0" b="0"/>
+      </a:effectRef>
+      <a:fontRef idx="minor">
+        <a:schemeClr val="tx1"/>
+      </a:fontRef>
+    </dgm:style>
+  </dgm:styleLbl>
+  <dgm:styleLbl name="alignNode1">
+    <dgm:scene3d>
+      <a:camera prst="orthographicFront"/>
+      <a:lightRig rig="threePt" dir="t"/>
+    </dgm:scene3d>
+    <dgm:sp3d/>
+    <dgm:txPr/>
+    <dgm:style>
+      <a:lnRef idx="2">
+        <a:scrgbClr r="0" g="0" b="0"/>
+      </a:lnRef>
+      <a:fillRef idx="1">
+        <a:scrgbClr r="0" g="0" b="0"/>
+      </a:fillRef>
+      <a:effectRef idx="0">
+        <a:scrgbClr r="0" g="0" b="0"/>
+      </a:effectRef>
+      <a:fontRef idx="minor">
+        <a:schemeClr val="lt1"/>
+      </a:fontRef>
+    </dgm:style>
+  </dgm:styleLbl>
+  <dgm:styleLbl name="node1">
+    <dgm:scene3d>
+      <a:camera prst="orthographicFront"/>
+      <a:lightRig rig="threePt" dir="t"/>
+    </dgm:scene3d>
+    <dgm:sp3d/>
+    <dgm:txPr/>
+    <dgm:style>
+      <a:lnRef idx="2">
+        <a:scrgbClr r="0" g="0" b="0"/>
+      </a:lnRef>
+      <a:fillRef idx="1">
+        <a:scrgbClr r="0" g="0" b="0"/>
+      </a:fillRef>
+      <a:effectRef idx="0">
+        <a:scrgbClr r="0" g="0" b="0"/>
+      </a:effectRef>
+      <a:fontRef idx="minor">
+        <a:schemeClr val="lt1"/>
+      </a:fontRef>
+    </dgm:style>
+  </dgm:styleLbl>
+  <dgm:styleLbl name="node2">
+    <dgm:scene3d>
+      <a:camera prst="orthographicFront"/>
+      <a:lightRig rig="threePt" dir="t"/>
+    </dgm:scene3d>
+    <dgm:sp3d/>
+    <dgm:txPr/>
+    <dgm:style>
+      <a:lnRef idx="2">
+        <a:scrgbClr r="0" g="0" b="0"/>
+      </a:lnRef>
+      <a:fillRef idx="1">
+        <a:scrgbClr r="0" g="0" b="0"/>
+      </a:fillRef>
+      <a:effectRef idx="0">
+        <a:scrgbClr r="0" g="0" b="0"/>
+      </a:effectRef>
+      <a:fontRef idx="minor">
+        <a:schemeClr val="lt1"/>
+      </a:fontRef>
+    </dgm:style>
+  </dgm:styleLbl>
+  <dgm:styleLbl name="node3">
+    <dgm:scene3d>
+      <a:camera prst="orthographicFront"/>
+      <a:lightRig rig="threePt" dir="t"/>
+    </dgm:scene3d>
+    <dgm:sp3d/>
+    <dgm:txPr/>
+    <dgm:style>
+      <a:lnRef idx="2">
+        <a:scrgbClr r="0" g="0" b="0"/>
+      </a:lnRef>
+      <a:fillRef idx="1">
+        <a:scrgbClr r="0" g="0" b="0"/>
+      </a:fillRef>
+      <a:effectRef idx="0">
+        <a:scrgbClr r="0" g="0" b="0"/>
+      </a:effectRef>
+      <a:fontRef idx="minor">
+        <a:schemeClr val="lt1"/>
+      </a:fontRef>
+    </dgm:style>
+  </dgm:styleLbl>
+  <dgm:styleLbl name="node4">
+    <dgm:scene3d>
+      <a:camera prst="orthographicFront"/>
+      <a:lightRig rig="threePt" dir="t"/>
+    </dgm:scene3d>
+    <dgm:sp3d/>
+    <dgm:txPr/>
+    <dgm:style>
+      <a:lnRef idx="2">
+        <a:scrgbClr r="0" g="0" b="0"/>
+      </a:lnRef>
+      <a:fillRef idx="1">
+        <a:scrgbClr r="0" g="0" b="0"/>
+      </a:fillRef>
+      <a:effectRef idx="0">
+        <a:scrgbClr r="0" g="0" b="0"/>
+      </a:effectRef>
+      <a:fontRef idx="minor">
+        <a:schemeClr val="lt1"/>
+      </a:fontRef>
+    </dgm:style>
+  </dgm:styleLbl>
+  <dgm:styleLbl name="fgImgPlace1">
+    <dgm:scene3d>
+      <a:camera prst="orthographicFront"/>
+      <a:lightRig rig="threePt" dir="t"/>
+    </dgm:scene3d>
+    <dgm:sp3d/>
+    <dgm:txPr/>
+    <dgm:style>
+      <a:lnRef idx="2">
+        <a:scrgbClr r="0" g="0" b="0"/>
+      </a:lnRef>
+      <a:fillRef idx="1">
+        <a:scrgbClr r="0" g="0" b="0"/>
+      </a:fillRef>
+      <a:effectRef idx="0">
+        <a:scrgbClr r="0" g="0" b="0"/>
+      </a:effectRef>
+      <a:fontRef idx="minor"/>
+    </dgm:style>
+  </dgm:styleLbl>
+  <dgm:styleLbl name="alignImgPlace1">
+    <dgm:scene3d>
+      <a:camera prst="orthographicFront"/>
+      <a:lightRig rig="threePt" dir="t"/>
+    </dgm:scene3d>
+    <dgm:sp3d/>
+    <dgm:txPr/>
+    <dgm:style>
+      <a:lnRef idx="2">
+        <a:scrgbClr r="0" g="0" b="0"/>
+      </a:lnRef>
+      <a:fillRef idx="1">
+        <a:scrgbClr r="0" g="0" b="0"/>
+      </a:fillRef>
+      <a:effectRef idx="0">
+        <a:scrgbClr r="0" g="0" b="0"/>
+      </a:effectRef>
+      <a:fontRef idx="minor"/>
+    </dgm:style>
+  </dgm:styleLbl>
+  <dgm:styleLbl name="bgImgPlace1">
+    <dgm:scene3d>
+      <a:camera prst="orthographicFront"/>
+      <a:lightRig rig="threePt" dir="t"/>
+    </dgm:scene3d>
+    <dgm:sp3d/>
+    <dgm:txPr/>
+    <dgm:style>
+      <a:lnRef idx="2">
+        <a:scrgbClr r="0" g="0" b="0"/>
+      </a:lnRef>
+      <a:fillRef idx="1">
+        <a:scrgbClr r="0" g="0" b="0"/>
+      </a:fillRef>
+      <a:effectRef idx="0">
+        <a:scrgbClr r="0" g="0" b="0"/>
+      </a:effectRef>
+      <a:fontRef idx="minor"/>
+    </dgm:style>
+  </dgm:styleLbl>
+  <dgm:styleLbl name="sibTrans2D1">
+    <dgm:scene3d>
+      <a:camera prst="orthographicFront"/>
+      <a:lightRig rig="threePt" dir="t"/>
+    </dgm:scene3d>
+    <dgm:sp3d/>
+    <dgm:txPr/>
+    <dgm:style>
+      <a:lnRef idx="0">
+        <a:scrgbClr r="0" g="0" b="0"/>
+      </a:lnRef>
+      <a:fillRef idx="1">
+        <a:scrgbClr r="0" g="0" b="0"/>
+      </a:fillRef>
+      <a:effectRef idx="0">
+        <a:scrgbClr r="0" g="0" b="0"/>
+      </a:effectRef>
+      <a:fontRef idx="minor">
+        <a:schemeClr val="lt1"/>
+      </a:fontRef>
+    </dgm:style>
+  </dgm:styleLbl>
+  <dgm:styleLbl name="fgSibTrans2D1">
+    <dgm:scene3d>
+      <a:camera prst="orthographicFront"/>
+      <a:lightRig rig="threePt" dir="t"/>
+    </dgm:scene3d>
+    <dgm:sp3d/>
+    <dgm:txPr/>
+    <dgm:style>
+      <a:lnRef idx="0">
+        <a:scrgbClr r="0" g="0" b="0"/>
+      </a:lnRef>
+      <a:fillRef idx="1">
+        <a:scrgbClr r="0" g="0" b="0"/>
+      </a:fillRef>
+      <a:effectRef idx="0">
+        <a:scrgbClr r="0" g="0" b="0"/>
+      </a:effectRef>
+      <a:fontRef idx="minor">
+        <a:schemeClr val="lt1"/>
+      </a:fontRef>
+    </dgm:style>
+  </dgm:styleLbl>
+  <dgm:styleLbl name="bgSibTrans2D1">
+    <dgm:scene3d>
+      <a:camera prst="orthographicFront"/>
+      <a:lightRig rig="threePt" dir="t"/>
+    </dgm:scene3d>
+    <dgm:sp3d/>
+    <dgm:txPr/>
+    <dgm:style>
+      <a:lnRef idx="0">
+        <a:scrgbClr r="0" g="0" b="0"/>
+      </a:lnRef>
+      <a:fillRef idx="1">
+        <a:scrgbClr r="0" g="0" b="0"/>
+      </a:fillRef>
+      <a:effectRef idx="0">
+        <a:scrgbClr r="0" g="0" b="0"/>
+      </a:effectRef>
+      <a:fontRef idx="minor">
+        <a:schemeClr val="lt1"/>
+      </a:fontRef>
+    </dgm:style>
+  </dgm:styleLbl>
+  <dgm:styleLbl name="sibTrans1D1">
+    <dgm:scene3d>
+      <a:camera prst="orthographicFront"/>
+      <a:lightRig rig="threePt" dir="t"/>
+    </dgm:scene3d>
+    <dgm:sp3d/>
+    <dgm:txPr/>
+    <dgm:style>
+      <a:lnRef idx="1">
+        <a:scrgbClr r="0" g="0" b="0"/>
+      </a:lnRef>
+      <a:fillRef idx="0">
+        <a:scrgbClr r="0" g="0" b="0"/>
+      </a:fillRef>
+      <a:effectRef idx="0">
+        <a:scrgbClr r="0" g="0" b="0"/>
+      </a:effectRef>
+      <a:fontRef idx="minor"/>
+    </dgm:style>
+  </dgm:styleLbl>
+  <dgm:styleLbl name="callout">
+    <dgm:scene3d>
+      <a:camera prst="orthographicFront"/>
+      <a:lightRig rig="threePt" dir="t"/>
+    </dgm:scene3d>
+    <dgm:sp3d/>
+    <dgm:txPr/>
+    <dgm:style>
+      <a:lnRef idx="2">
+        <a:scrgbClr r="0" g="0" b="0"/>
+      </a:lnRef>
+      <a:fillRef idx="1">
+        <a:scrgbClr r="0" g="0" b="0"/>
+      </a:fillRef>
+      <a:effectRef idx="0">
+        <a:scrgbClr r="0" g="0" b="0"/>
+      </a:effectRef>
+      <a:fontRef idx="minor"/>
+    </dgm:style>
+  </dgm:styleLbl>
+  <dgm:styleLbl name="asst0">
+    <dgm:scene3d>
+      <a:camera prst="orthographicFront"/>
+      <a:lightRig rig="threePt" dir="t"/>
+    </dgm:scene3d>
+    <dgm:sp3d/>
+    <dgm:txPr/>
+    <dgm:style>
+      <a:lnRef idx="2">
+        <a:scrgbClr r="0" g="0" b="0"/>
+      </a:lnRef>
+      <a:fillRef idx="1">
+        <a:scrgbClr r="0" g="0" b="0"/>
+      </a:fillRef>
+      <a:effectRef idx="0">
+        <a:scrgbClr r="0" g="0" b="0"/>
+      </a:effectRef>
+      <a:fontRef idx="minor">
+        <a:schemeClr val="lt1"/>
+      </a:fontRef>
+    </dgm:style>
+  </dgm:styleLbl>
+  <dgm:styleLbl name="asst1">
+    <dgm:scene3d>
+      <a:camera prst="orthographicFront"/>
+      <a:lightRig rig="threePt" dir="t"/>
+    </dgm:scene3d>
+    <dgm:sp3d/>
+    <dgm:txPr/>
+    <dgm:style>
+      <a:lnRef idx="2">
+        <a:scrgbClr r="0" g="0" b="0"/>
+      </a:lnRef>
+      <a:fillRef idx="1">
+        <a:scrgbClr r="0" g="0" b="0"/>
+      </a:fillRef>
+      <a:effectRef idx="0">
+        <a:scrgbClr r="0" g="0" b="0"/>
+      </a:effectRef>
+      <a:fontRef idx="minor">
+        <a:schemeClr val="lt1"/>
+      </a:fontRef>
+    </dgm:style>
+  </dgm:styleLbl>
+  <dgm:styleLbl name="asst2">
+    <dgm:scene3d>
+      <a:camera prst="orthographicFront"/>
+      <a:lightRig rig="threePt" dir="t"/>
+    </dgm:scene3d>
+    <dgm:sp3d/>
+    <dgm:txPr/>
+    <dgm:style>
+      <a:lnRef idx="2">
+        <a:scrgbClr r="0" g="0" b="0"/>
+      </a:lnRef>
+      <a:fillRef idx="1">
+        <a:scrgbClr r="0" g="0" b="0"/>
+      </a:fillRef>
+      <a:effectRef idx="0">
+        <a:scrgbClr r="0" g="0" b="0"/>
+      </a:effectRef>
+      <a:fontRef idx="minor">
+        <a:schemeClr val="lt1"/>
+      </a:fontRef>
+    </dgm:style>
+  </dgm:styleLbl>
+  <dgm:styleLbl name="asst3">
+    <dgm:scene3d>
+      <a:camera prst="orthographicFront"/>
+      <a:lightRig rig="threePt" dir="t"/>
+    </dgm:scene3d>
+    <dgm:sp3d/>
+    <dgm:txPr/>
+    <dgm:style>
+      <a:lnRef idx="2">
+        <a:scrgbClr r="0" g="0" b="0"/>
+      </a:lnRef>
+      <a:fillRef idx="1">
+        <a:scrgbClr r="0" g="0" b="0"/>
+      </a:fillRef>
+      <a:effectRef idx="0">
+        <a:scrgbClr r="0" g="0" b="0"/>
+      </a:effectRef>
+      <a:fontRef idx="minor">
+        <a:schemeClr val="lt1"/>
+      </a:fontRef>
+    </dgm:style>
+  </dgm:styleLbl>
+  <dgm:styleLbl name="asst4">
+    <dgm:scene3d>
+      <a:camera prst="orthographicFront"/>
+      <a:lightRig rig="threePt" dir="t"/>
+    </dgm:scene3d>
+    <dgm:sp3d/>
+    <dgm:txPr/>
+    <dgm:style>
+      <a:lnRef idx="2">
+        <a:scrgbClr r="0" g="0" b="0"/>
+      </a:lnRef>
+      <a:fillRef idx="1">
+        <a:scrgbClr r="0" g="0" b="0"/>
+      </a:fillRef>
+      <a:effectRef idx="0">
+        <a:scrgbClr r="0" g="0" b="0"/>
+      </a:effectRef>
+      <a:fontRef idx="minor">
+        <a:schemeClr val="lt1"/>
+      </a:fontRef>
+    </dgm:style>
+  </dgm:styleLbl>
+  <dgm:styleLbl name="parChTrans2D1">
+    <dgm:scene3d>
+      <a:camera prst="orthographicFront"/>
+      <a:lightRig rig="threePt" dir="t"/>
+    </dgm:scene3d>
+    <dgm:sp3d/>
+    <dgm:txPr/>
+    <dgm:style>
+      <a:lnRef idx="2">
+        <a:scrgbClr r="0" g="0" b="0"/>
+      </a:lnRef>
+      <a:fillRef idx="1">
+        <a:scrgbClr r="0" g="0" b="0"/>
+      </a:fillRef>
+      <a:effectRef idx="0">
+        <a:scrgbClr r="0" g="0" b="0"/>
+      </a:effectRef>
+      <a:fontRef idx="minor">
+        <a:schemeClr val="lt1"/>
+      </a:fontRef>
+    </dgm:style>
+  </dgm:styleLbl>
+  <dgm:styleLbl name="parChTrans2D2">
+    <dgm:scene3d>
+      <a:camera prst="orthographicFront"/>
+      <a:lightRig rig="threePt" dir="t"/>
+    </dgm:scene3d>
+    <dgm:sp3d/>
+    <dgm:txPr/>
+    <dgm:style>
+      <a:lnRef idx="2">
+        <a:scrgbClr r="0" g="0" b="0"/>
+      </a:lnRef>
+      <a:fillRef idx="1">
+        <a:scrgbClr r="0" g="0" b="0"/>
+      </a:fillRef>
+      <a:effectRef idx="0">
+        <a:scrgbClr r="0" g="0" b="0"/>
+      </a:effectRef>
+      <a:fontRef idx="minor">
+        <a:schemeClr val="lt1"/>
+      </a:fontRef>
+    </dgm:style>
+  </dgm:styleLbl>
+  <dgm:styleLbl name="parChTrans2D3">
+    <dgm:scene3d>
+      <a:camera prst="orthographicFront"/>
+      <a:lightRig rig="threePt" dir="t"/>
+    </dgm:scene3d>
+    <dgm:sp3d/>
+    <dgm:txPr/>
+    <dgm:style>
+      <a:lnRef idx="2">
+        <a:scrgbClr r="0" g="0" b="0"/>
+      </a:lnRef>
+      <a:fillRef idx="1">
+        <a:scrgbClr r="0" g="0" b="0"/>
+      </a:fillRef>
+      <a:effectRef idx="0">
+        <a:scrgbClr r="0" g="0" b="0"/>
+      </a:effectRef>
+      <a:fontRef idx="minor">
+        <a:schemeClr val="lt1"/>
+      </a:fontRef>
+    </dgm:style>
+  </dgm:styleLbl>
+  <dgm:styleLbl name="parChTrans2D4">
+    <dgm:scene3d>
+      <a:camera prst="orthographicFront"/>
+      <a:lightRig rig="threePt" dir="t"/>
+    </dgm:scene3d>
+    <dgm:sp3d/>
+    <dgm:txPr/>
+    <dgm:style>
+      <a:lnRef idx="2">
+        <a:scrgbClr r="0" g="0" b="0"/>
+      </a:lnRef>
+      <a:fillRef idx="1">
+        <a:scrgbClr r="0" g="0" b="0"/>
+      </a:fillRef>
+      <a:effectRef idx="0">
+        <a:scrgbClr r="0" g="0" b="0"/>
+      </a:effectRef>
+      <a:fontRef idx="minor">
+        <a:schemeClr val="lt1"/>
+      </a:fontRef>
+    </dgm:style>
+  </dgm:styleLbl>
+  <dgm:styleLbl name="parChTrans1D1">
+    <dgm:scene3d>
+      <a:camera prst="orthographicFront"/>
+      <a:lightRig rig="threePt" dir="t"/>
+    </dgm:scene3d>
+    <dgm:sp3d/>
+    <dgm:txPr/>
+    <dgm:style>
+      <a:lnRef idx="2">
+        <a:scrgbClr r="0" g="0" b="0"/>
+      </a:lnRef>
+      <a:fillRef idx="0">
+        <a:scrgbClr r="0" g="0" b="0"/>
+      </a:fillRef>
+      <a:effectRef idx="0">
+        <a:scrgbClr r="0" g="0" b="0"/>
+      </a:effectRef>
+      <a:fontRef idx="minor"/>
+    </dgm:style>
+  </dgm:styleLbl>
+  <dgm:styleLbl name="parChTrans1D2">
+    <dgm:scene3d>
+      <a:camera prst="orthographicFront"/>
+      <a:lightRig rig="threePt" dir="t"/>
+    </dgm:scene3d>
+    <dgm:sp3d/>
+    <dgm:txPr/>
+    <dgm:style>
+      <a:lnRef idx="2">
+        <a:scrgbClr r="0" g="0" b="0"/>
+      </a:lnRef>
+      <a:fillRef idx="0">
+        <a:scrgbClr r="0" g="0" b="0"/>
+      </a:fillRef>
+      <a:effectRef idx="0">
+        <a:scrgbClr r="0" g="0" b="0"/>
+      </a:effectRef>
+      <a:fontRef idx="minor"/>
+    </dgm:style>
+  </dgm:styleLbl>
+  <dgm:styleLbl name="parChTrans1D3">
+    <dgm:scene3d>
+      <a:camera prst="orthographicFront"/>
+      <a:lightRig rig="threePt" dir="t"/>
+    </dgm:scene3d>
+    <dgm:sp3d/>
+    <dgm:txPr/>
+    <dgm:style>
+      <a:lnRef idx="2">
+        <a:scrgbClr r="0" g="0" b="0"/>
+      </a:lnRef>
+      <a:fillRef idx="0">
+        <a:scrgbClr r="0" g="0" b="0"/>
+      </a:fillRef>
+      <a:effectRef idx="0">
+        <a:scrgbClr r="0" g="0" b="0"/>
+      </a:effectRef>
+      <a:fontRef idx="minor"/>
+    </dgm:style>
+  </dgm:styleLbl>
+  <dgm:styleLbl name="parChTrans1D4">
+    <dgm:scene3d>
+      <a:camera prst="orthographicFront"/>
+      <a:lightRig rig="threePt" dir="t"/>
+    </dgm:scene3d>
+    <dgm:sp3d/>
+    <dgm:txPr/>
+    <dgm:style>
+      <a:lnRef idx="2">
+        <a:scrgbClr r="0" g="0" b="0"/>
+      </a:lnRef>
+      <a:fillRef idx="0">
+        <a:scrgbClr r="0" g="0" b="0"/>
+      </a:fillRef>
+      <a:effectRef idx="0">
+        <a:scrgbClr r="0" g="0" b="0"/>
+      </a:effectRef>
+      <a:fontRef idx="minor"/>
+    </dgm:style>
+  </dgm:styleLbl>
+  <dgm:styleLbl name="fgAcc1">
+    <dgm:scene3d>
+      <a:camera prst="orthographicFront"/>
+      <a:lightRig rig="threePt" dir="t"/>
+    </dgm:scene3d>
+    <dgm:sp3d/>
+    <dgm:txPr/>
+    <dgm:style>
+      <a:lnRef idx="2">
+        <a:scrgbClr r="0" g="0" b="0"/>
+      </a:lnRef>
+      <a:fillRef idx="1">
+        <a:scrgbClr r="0" g="0" b="0"/>
+      </a:fillRef>
+      <a:effectRef idx="0">
+        <a:scrgbClr r="0" g="0" b="0"/>
+      </a:effectRef>
+      <a:fontRef idx="minor"/>
+    </dgm:style>
+  </dgm:styleLbl>
+  <dgm:styleLbl name="conFgAcc1">
+    <dgm:scene3d>
+      <a:camera prst="orthographicFront"/>
+      <a:lightRig rig="threePt" dir="t"/>
+    </dgm:scene3d>
+    <dgm:sp3d/>
+    <dgm:txPr/>
+    <dgm:style>
+      <a:lnRef idx="2">
+        <a:scrgbClr r="0" g="0" b="0"/>
+      </a:lnRef>
+      <a:fillRef idx="1">
+        <a:scrgbClr r="0" g="0" b="0"/>
+      </a:fillRef>
+      <a:effectRef idx="0">
+        <a:scrgbClr r="0" g="0" b="0"/>
+      </a:effectRef>
+      <a:fontRef idx="minor"/>
+    </dgm:style>
+  </dgm:styleLbl>
+  <dgm:styleLbl name="alignAcc1">
+    <dgm:scene3d>
+      <a:camera prst="orthographicFront"/>
+      <a:lightRig rig="threePt" dir="t"/>
+    </dgm:scene3d>
+    <dgm:sp3d/>
+    <dgm:txPr/>
+    <dgm:style>
+      <a:lnRef idx="2">
+        <a:scrgbClr r="0" g="0" b="0"/>
+      </a:lnRef>
+      <a:fillRef idx="1">
+        <a:scrgbClr r="0" g="0" b="0"/>
+      </a:fillRef>
+      <a:effectRef idx="0">
+        <a:scrgbClr r="0" g="0" b="0"/>
+      </a:effectRef>
+      <a:fontRef idx="minor"/>
+    </dgm:style>
+  </dgm:styleLbl>
+  <dgm:styleLbl name="trAlignAcc1">
+    <dgm:scene3d>
+      <a:camera prst="orthographicFront"/>
+      <a:lightRig rig="threePt" dir="t"/>
+    </dgm:scene3d>
+    <dgm:sp3d/>
+    <dgm:txPr/>
+    <dgm:style>
+      <a:lnRef idx="1">
+        <a:scrgbClr r="0" g="0" b="0"/>
+      </a:lnRef>
+      <a:fillRef idx="1">
+        <a:scrgbClr r="0" g="0" b="0"/>
+      </a:fillRef>
+      <a:effectRef idx="0">
+        <a:scrgbClr r="0" g="0" b="0"/>
+      </a:effectRef>
+      <a:fontRef idx="minor"/>
+    </dgm:style>
+  </dgm:styleLbl>
+  <dgm:styleLbl name="bgAcc1">
+    <dgm:scene3d>
+      <a:camera prst="orthographicFront"/>
+      <a:lightRig rig="threePt" dir="t"/>
+    </dgm:scene3d>
+    <dgm:sp3d/>
+    <dgm:txPr/>
+    <dgm:style>
+      <a:lnRef idx="2">
+        <a:scrgbClr r="0" g="0" b="0"/>
+      </a:lnRef>
+      <a:fillRef idx="1">
+        <a:scrgbClr r="0" g="0" b="0"/>
+      </a:fillRef>
+      <a:effectRef idx="0">
+        <a:scrgbClr r="0" g="0" b="0"/>
+      </a:effectRef>
+      <a:fontRef idx="minor"/>
+    </dgm:style>
+  </dgm:styleLbl>
+  <dgm:styleLbl name="solidFgAcc1">
+    <dgm:scene3d>
+      <a:camera prst="orthographicFront"/>
+      <a:lightRig rig="threePt" dir="t"/>
+    </dgm:scene3d>
+    <dgm:sp3d/>
+    <dgm:txPr/>
+    <dgm:style>
+      <a:lnRef idx="2">
+        <a:scrgbClr r="0" g="0" b="0"/>
+      </a:lnRef>
+      <a:fillRef idx="1">
+        <a:scrgbClr r="0" g="0" b="0"/>
+      </a:fillRef>
+      <a:effectRef idx="0">
+        <a:scrgbClr r="0" g="0" b="0"/>
+      </a:effectRef>
+      <a:fontRef idx="minor"/>
+    </dgm:style>
+  </dgm:styleLbl>
+  <dgm:styleLbl name="solidAlignAcc1">
+    <dgm:scene3d>
+      <a:camera prst="orthographicFront"/>
+      <a:lightRig rig="threePt" dir="t"/>
+    </dgm:scene3d>
+    <dgm:sp3d/>
+    <dgm:txPr/>
+    <dgm:style>
+      <a:lnRef idx="2">
+        <a:scrgbClr r="0" g="0" b="0"/>
+      </a:lnRef>
+      <a:fillRef idx="1">
+        <a:scrgbClr r="0" g="0" b="0"/>
+      </a:fillRef>
+      <a:effectRef idx="0">
+        <a:scrgbClr r="0" g="0" b="0"/>
+      </a:effectRef>
+      <a:fontRef idx="minor"/>
+    </dgm:style>
+  </dgm:styleLbl>
+  <dgm:styleLbl name="solidBgAcc1">
+    <dgm:scene3d>
+      <a:camera prst="orthographicFront"/>
+      <a:lightRig rig="threePt" dir="t"/>
+    </dgm:scene3d>
+    <dgm:sp3d/>
+    <dgm:txPr/>
+    <dgm:style>
+      <a:lnRef idx="2">
+        <a:scrgbClr r="0" g="0" b="0"/>
+      </a:lnRef>
+      <a:fillRef idx="1">
+        <a:scrgbClr r="0" g="0" b="0"/>
+      </a:fillRef>
+      <a:effectRef idx="0">
+        <a:scrgbClr r="0" g="0" b="0"/>
+      </a:effectRef>
+      <a:fontRef idx="minor"/>
+    </dgm:style>
+  </dgm:styleLbl>
+  <dgm:styleLbl name="fgAccFollowNode1">
+    <dgm:scene3d>
+      <a:camera prst="orthographicFront"/>
+      <a:lightRig rig="threePt" dir="t"/>
+    </dgm:scene3d>
+    <dgm:sp3d/>
+    <dgm:txPr/>
+    <dgm:style>
+      <a:lnRef idx="2">
+        <a:scrgbClr r="0" g="0" b="0"/>
+      </a:lnRef>
+      <a:fillRef idx="1">
+        <a:scrgbClr r="0" g="0" b="0"/>
+      </a:fillRef>
+      <a:effectRef idx="0">
+        <a:scrgbClr r="0" g="0" b="0"/>
+      </a:effectRef>
+      <a:fontRef idx="minor"/>
+    </dgm:style>
+  </dgm:styleLbl>
+  <dgm:styleLbl name="alignAccFollowNode1">
+    <dgm:scene3d>
+      <a:camera prst="orthographicFront"/>
+      <a:lightRig rig="threePt" dir="t"/>
+    </dgm:scene3d>
+    <dgm:sp3d/>
+    <dgm:txPr/>
+    <dgm:style>
+      <a:lnRef idx="2">
+        <a:scrgbClr r="0" g="0" b="0"/>
+      </a:lnRef>
+      <a:fillRef idx="1">
+        <a:scrgbClr r="0" g="0" b="0"/>
+      </a:fillRef>
+      <a:effectRef idx="0">
+        <a:scrgbClr r="0" g="0" b="0"/>
+      </a:effectRef>
+      <a:fontRef idx="minor"/>
+    </dgm:style>
+  </dgm:styleLbl>
+  <dgm:styleLbl name="bgAccFollowNode1">
+    <dgm:scene3d>
+      <a:camera prst="orthographicFront"/>
+      <a:lightRig rig="threePt" dir="t"/>
+    </dgm:scene3d>
+    <dgm:sp3d/>
+    <dgm:txPr/>
+    <dgm:style>
+      <a:lnRef idx="2">
+        <a:scrgbClr r="0" g="0" b="0"/>
+      </a:lnRef>
+      <a:fillRef idx="1">
+        <a:scrgbClr r="0" g="0" b="0"/>
+      </a:fillRef>
+      <a:effectRef idx="0">
+        <a:scrgbClr r="0" g="0" b="0"/>
+      </a:effectRef>
+      <a:fontRef idx="minor"/>
+    </dgm:style>
+  </dgm:styleLbl>
+  <dgm:styleLbl name="fgAcc0">
+    <dgm:scene3d>
+      <a:camera prst="orthographicFront"/>
+      <a:lightRig rig="threePt" dir="t"/>
+    </dgm:scene3d>
+    <dgm:sp3d/>
+    <dgm:txPr/>
+    <dgm:style>
+      <a:lnRef idx="2">
+        <a:scrgbClr r="0" g="0" b="0"/>
+      </a:lnRef>
+      <a:fillRef idx="1">
+        <a:scrgbClr r="0" g="0" b="0"/>
+      </a:fillRef>
+      <a:effectRef idx="0">
+        <a:scrgbClr r="0" g="0" b="0"/>
+      </a:effectRef>
+      <a:fontRef idx="minor"/>
+    </dgm:style>
+  </dgm:styleLbl>
+  <dgm:styleLbl name="fgAcc2">
+    <dgm:scene3d>
+      <a:camera prst="orthographicFront"/>
+      <a:lightRig rig="threePt" dir="t"/>
+    </dgm:scene3d>
+    <dgm:sp3d/>
+    <dgm:txPr/>
+    <dgm:style>
+      <a:lnRef idx="2">
+        <a:scrgbClr r="0" g="0" b="0"/>
+      </a:lnRef>
+      <a:fillRef idx="1">
+        <a:scrgbClr r="0" g="0" b="0"/>
+      </a:fillRef>
+      <a:effectRef idx="0">
+        <a:scrgbClr r="0" g="0" b="0"/>
+      </a:effectRef>
+      <a:fontRef idx="minor"/>
+    </dgm:style>
+  </dgm:styleLbl>
+  <dgm:styleLbl name="fgAcc3">
+    <dgm:scene3d>
+      <a:camera prst="orthographicFront"/>
+      <a:lightRig rig="threePt" dir="t"/>
+    </dgm:scene3d>
+    <dgm:sp3d/>
+    <dgm:txPr/>
+    <dgm:style>
+      <a:lnRef idx="2">
+        <a:scrgbClr r="0" g="0" b="0"/>
+      </a:lnRef>
+      <a:fillRef idx="1">
+        <a:scrgbClr r="0" g="0" b="0"/>
+      </a:fillRef>
+      <a:effectRef idx="0">
+        <a:scrgbClr r="0" g="0" b="0"/>
+      </a:effectRef>
+      <a:fontRef idx="minor"/>
+    </dgm:style>
+  </dgm:styleLbl>
+  <dgm:styleLbl name="fgAcc4">
+    <dgm:scene3d>
+      <a:camera prst="orthographicFront"/>
+      <a:lightRig rig="threePt" dir="t"/>
+    </dgm:scene3d>
+    <dgm:sp3d/>
+    <dgm:txPr/>
+    <dgm:style>
+      <a:lnRef idx="2">
+        <a:scrgbClr r="0" g="0" b="0"/>
+      </a:lnRef>
+      <a:fillRef idx="1">
+        <a:scrgbClr r="0" g="0" b="0"/>
+      </a:fillRef>
+      <a:effectRef idx="0">
+        <a:scrgbClr r="0" g="0" b="0"/>
+      </a:effectRef>
+      <a:fontRef idx="minor"/>
+    </dgm:style>
+  </dgm:styleLbl>
+  <dgm:styleLbl name="bgShp">
+    <dgm:scene3d>
+      <a:camera prst="orthographicFront"/>
+      <a:lightRig rig="threePt" dir="t"/>
+    </dgm:scene3d>
+    <dgm:sp3d/>
+    <dgm:txPr/>
+    <dgm:style>
+      <a:lnRef idx="0">
+        <a:scrgbClr r="0" g="0" b="0"/>
+      </a:lnRef>
+      <a:fillRef idx="1">
+        <a:scrgbClr r="0" g="0" b="0"/>
+      </a:fillRef>
+      <a:effectRef idx="0">
+        <a:scrgbClr r="0" g="0" b="0"/>
+      </a:effectRef>
+      <a:fontRef idx="minor"/>
+    </dgm:style>
+  </dgm:styleLbl>
+  <dgm:styleLbl name="dkBgShp">
+    <dgm:scene3d>
+      <a:camera prst="orthographicFront"/>
+      <a:lightRig rig="threePt" dir="t"/>
+    </dgm:scene3d>
+    <dgm:sp3d/>
+    <dgm:txPr/>
+    <dgm:style>
+      <a:lnRef idx="0">
+        <a:scrgbClr r="0" g="0" b="0"/>
+      </a:lnRef>
+      <a:fillRef idx="1">
+        <a:scrgbClr r="0" g="0" b="0"/>
+      </a:fillRef>
+      <a:effectRef idx="0">
+        <a:scrgbClr r="0" g="0" b="0"/>
+      </a:effectRef>
+      <a:fontRef idx="minor"/>
+    </dgm:style>
+  </dgm:styleLbl>
+  <dgm:styleLbl name="trBgShp">
+    <dgm:scene3d>
+      <a:camera prst="orthographicFront"/>
+      <a:lightRig rig="threePt" dir="t"/>
+    </dgm:scene3d>
+    <dgm:sp3d/>
+    <dgm:txPr/>
+    <dgm:style>
+      <a:lnRef idx="0">
+        <a:scrgbClr r="0" g="0" b="0"/>
+      </a:lnRef>
+      <a:fillRef idx="1">
+        <a:scrgbClr r="0" g="0" b="0"/>
+      </a:fillRef>
+      <a:effectRef idx="0">
+        <a:scrgbClr r="0" g="0" b="0"/>
+      </a:effectRef>
+      <a:fontRef idx="minor"/>
+    </dgm:style>
+  </dgm:styleLbl>
+  <dgm:styleLbl name="fgShp">
+    <dgm:scene3d>
+      <a:camera prst="orthographicFront"/>
+      <a:lightRig rig="threePt" dir="t"/>
+    </dgm:scene3d>
+    <dgm:sp3d/>
+    <dgm:txPr/>
+    <dgm:style>
+      <a:lnRef idx="2">
+        <a:scrgbClr r="0" g="0" b="0"/>
+      </a:lnRef>
+      <a:fillRef idx="1">
+        <a:scrgbClr r="0" g="0" b="0"/>
+      </a:fillRef>
+      <a:effectRef idx="0">
         <a:scrgbClr r="0" g="0" b="0"/>
       </a:effectRef>
       <a:fontRef idx="minor"/>
@@ -8826,7 +12001,7 @@
 </file>
 
 <file path=customXml/itemProps1.xml><?xml version="1.0" encoding="utf-8"?>
-<ds:datastoreItem xmlns:ds="http://schemas.openxmlformats.org/officeDocument/2006/customXml" ds:itemID="{09878907-39EF-4857-B1B9-85348A82AEEA}">
+<ds:datastoreItem xmlns:ds="http://schemas.openxmlformats.org/officeDocument/2006/customXml" ds:itemID="{435DB96A-508F-48E1-940D-A87E018C65B8}">
   <ds:schemaRefs>
     <ds:schemaRef ds:uri="http://schemas.openxmlformats.org/officeDocument/2006/bibliography"/>
   </ds:schemaRefs>

</xml_diff>